<commit_message>
update laporan revisi 1 - 17-12-2024
</commit_message>
<xml_diff>
--- a/Bab 4.docx
+++ b/Bab 4.docx
@@ -59,13 +59,149 @@
           <w:szCs w:val="24"/>
         </w:rPr>
       </w:pPr>
-      <w:r>
-        <w:rPr>
-          <w:rFonts w:asciiTheme="majorBidi" w:hAnsiTheme="majorBidi" w:cstheme="majorBidi"/>
-          <w:sz w:val="24"/>
-          <w:szCs w:val="24"/>
-        </w:rPr>
-        <w:t xml:space="preserve">Berdasarkan hasil penelitian dan pengembangan yang telah dilakukan, sistem pendaftaran </w:t>
+      <w:proofErr w:type="spellStart"/>
+      <w:r>
+        <w:rPr>
+          <w:rFonts w:asciiTheme="majorBidi" w:hAnsiTheme="majorBidi" w:cstheme="majorBidi"/>
+          <w:sz w:val="24"/>
+          <w:szCs w:val="24"/>
+        </w:rPr>
+        <w:t>Berdasarkan</w:t>
+      </w:r>
+      <w:proofErr w:type="spellEnd"/>
+      <w:r>
+        <w:rPr>
+          <w:rFonts w:asciiTheme="majorBidi" w:hAnsiTheme="majorBidi" w:cstheme="majorBidi"/>
+          <w:sz w:val="24"/>
+          <w:szCs w:val="24"/>
+        </w:rPr>
+        <w:t xml:space="preserve"> </w:t>
+      </w:r>
+      <w:proofErr w:type="spellStart"/>
+      <w:r>
+        <w:rPr>
+          <w:rFonts w:asciiTheme="majorBidi" w:hAnsiTheme="majorBidi" w:cstheme="majorBidi"/>
+          <w:sz w:val="24"/>
+          <w:szCs w:val="24"/>
+        </w:rPr>
+        <w:t>hasil</w:t>
+      </w:r>
+      <w:proofErr w:type="spellEnd"/>
+      <w:r>
+        <w:rPr>
+          <w:rFonts w:asciiTheme="majorBidi" w:hAnsiTheme="majorBidi" w:cstheme="majorBidi"/>
+          <w:sz w:val="24"/>
+          <w:szCs w:val="24"/>
+        </w:rPr>
+        <w:t xml:space="preserve"> </w:t>
+      </w:r>
+      <w:proofErr w:type="spellStart"/>
+      <w:r>
+        <w:rPr>
+          <w:rFonts w:asciiTheme="majorBidi" w:hAnsiTheme="majorBidi" w:cstheme="majorBidi"/>
+          <w:sz w:val="24"/>
+          <w:szCs w:val="24"/>
+        </w:rPr>
+        <w:t>penelitian</w:t>
+      </w:r>
+      <w:proofErr w:type="spellEnd"/>
+      <w:r>
+        <w:rPr>
+          <w:rFonts w:asciiTheme="majorBidi" w:hAnsiTheme="majorBidi" w:cstheme="majorBidi"/>
+          <w:sz w:val="24"/>
+          <w:szCs w:val="24"/>
+        </w:rPr>
+        <w:t xml:space="preserve"> dan </w:t>
+      </w:r>
+      <w:proofErr w:type="spellStart"/>
+      <w:r>
+        <w:rPr>
+          <w:rFonts w:asciiTheme="majorBidi" w:hAnsiTheme="majorBidi" w:cstheme="majorBidi"/>
+          <w:sz w:val="24"/>
+          <w:szCs w:val="24"/>
+        </w:rPr>
+        <w:t>pengembangan</w:t>
+      </w:r>
+      <w:proofErr w:type="spellEnd"/>
+      <w:r>
+        <w:rPr>
+          <w:rFonts w:asciiTheme="majorBidi" w:hAnsiTheme="majorBidi" w:cstheme="majorBidi"/>
+          <w:sz w:val="24"/>
+          <w:szCs w:val="24"/>
+        </w:rPr>
+        <w:t xml:space="preserve"> yang </w:t>
+      </w:r>
+      <w:proofErr w:type="spellStart"/>
+      <w:r>
+        <w:rPr>
+          <w:rFonts w:asciiTheme="majorBidi" w:hAnsiTheme="majorBidi" w:cstheme="majorBidi"/>
+          <w:sz w:val="24"/>
+          <w:szCs w:val="24"/>
+        </w:rPr>
+        <w:t>telah</w:t>
+      </w:r>
+      <w:proofErr w:type="spellEnd"/>
+      <w:r>
+        <w:rPr>
+          <w:rFonts w:asciiTheme="majorBidi" w:hAnsiTheme="majorBidi" w:cstheme="majorBidi"/>
+          <w:sz w:val="24"/>
+          <w:szCs w:val="24"/>
+        </w:rPr>
+        <w:t xml:space="preserve"> </w:t>
+      </w:r>
+      <w:proofErr w:type="spellStart"/>
+      <w:r>
+        <w:rPr>
+          <w:rFonts w:asciiTheme="majorBidi" w:hAnsiTheme="majorBidi" w:cstheme="majorBidi"/>
+          <w:sz w:val="24"/>
+          <w:szCs w:val="24"/>
+        </w:rPr>
+        <w:t>dilakukan</w:t>
+      </w:r>
+      <w:proofErr w:type="spellEnd"/>
+      <w:r>
+        <w:rPr>
+          <w:rFonts w:asciiTheme="majorBidi" w:hAnsiTheme="majorBidi" w:cstheme="majorBidi"/>
+          <w:sz w:val="24"/>
+          <w:szCs w:val="24"/>
+        </w:rPr>
+        <w:t xml:space="preserve">, </w:t>
+      </w:r>
+      <w:proofErr w:type="spellStart"/>
+      <w:r>
+        <w:rPr>
+          <w:rFonts w:asciiTheme="majorBidi" w:hAnsiTheme="majorBidi" w:cstheme="majorBidi"/>
+          <w:sz w:val="24"/>
+          <w:szCs w:val="24"/>
+        </w:rPr>
+        <w:t>sistem</w:t>
+      </w:r>
+      <w:proofErr w:type="spellEnd"/>
+      <w:r>
+        <w:rPr>
+          <w:rFonts w:asciiTheme="majorBidi" w:hAnsiTheme="majorBidi" w:cstheme="majorBidi"/>
+          <w:sz w:val="24"/>
+          <w:szCs w:val="24"/>
+        </w:rPr>
+        <w:t xml:space="preserve"> </w:t>
+      </w:r>
+      <w:proofErr w:type="spellStart"/>
+      <w:r>
+        <w:rPr>
+          <w:rFonts w:asciiTheme="majorBidi" w:hAnsiTheme="majorBidi" w:cstheme="majorBidi"/>
+          <w:sz w:val="24"/>
+          <w:szCs w:val="24"/>
+        </w:rPr>
+        <w:t>pendaftaran</w:t>
+      </w:r>
+      <w:proofErr w:type="spellEnd"/>
+      <w:r>
+        <w:rPr>
+          <w:rFonts w:asciiTheme="majorBidi" w:hAnsiTheme="majorBidi" w:cstheme="majorBidi"/>
+          <w:sz w:val="24"/>
+          <w:szCs w:val="24"/>
+        </w:rPr>
+        <w:t xml:space="preserve"> </w:t>
       </w:r>
       <w:r>
         <w:rPr>
@@ -83,7 +219,457 @@
           <w:sz w:val="24"/>
           <w:szCs w:val="24"/>
         </w:rPr>
-        <w:t xml:space="preserve"> untuk proses Penerimaan Peserta Didik Baru (PPDB) di sebuah yayasan pendidikan berhasil dikembangkan dan diimplementasikan. Sistem ini menawarkan solusi yang lebih efisien dan akurat dibandingkan dengan proses pendaftaran manual yang sebelumnya digunakan. Dengan fitur utama berupa </w:t>
+        <w:t xml:space="preserve"> </w:t>
+      </w:r>
+      <w:proofErr w:type="spellStart"/>
+      <w:r>
+        <w:rPr>
+          <w:rFonts w:asciiTheme="majorBidi" w:hAnsiTheme="majorBidi" w:cstheme="majorBidi"/>
+          <w:sz w:val="24"/>
+          <w:szCs w:val="24"/>
+        </w:rPr>
+        <w:t>untuk</w:t>
+      </w:r>
+      <w:proofErr w:type="spellEnd"/>
+      <w:r>
+        <w:rPr>
+          <w:rFonts w:asciiTheme="majorBidi" w:hAnsiTheme="majorBidi" w:cstheme="majorBidi"/>
+          <w:sz w:val="24"/>
+          <w:szCs w:val="24"/>
+        </w:rPr>
+        <w:t xml:space="preserve"> proses </w:t>
+      </w:r>
+      <w:proofErr w:type="spellStart"/>
+      <w:r>
+        <w:rPr>
+          <w:rFonts w:asciiTheme="majorBidi" w:hAnsiTheme="majorBidi" w:cstheme="majorBidi"/>
+          <w:sz w:val="24"/>
+          <w:szCs w:val="24"/>
+        </w:rPr>
+        <w:t>Penerimaan</w:t>
+      </w:r>
+      <w:proofErr w:type="spellEnd"/>
+      <w:r>
+        <w:rPr>
+          <w:rFonts w:asciiTheme="majorBidi" w:hAnsiTheme="majorBidi" w:cstheme="majorBidi"/>
+          <w:sz w:val="24"/>
+          <w:szCs w:val="24"/>
+        </w:rPr>
+        <w:t xml:space="preserve"> </w:t>
+      </w:r>
+      <w:proofErr w:type="spellStart"/>
+      <w:r>
+        <w:rPr>
+          <w:rFonts w:asciiTheme="majorBidi" w:hAnsiTheme="majorBidi" w:cstheme="majorBidi"/>
+          <w:sz w:val="24"/>
+          <w:szCs w:val="24"/>
+        </w:rPr>
+        <w:t>Peserta</w:t>
+      </w:r>
+      <w:proofErr w:type="spellEnd"/>
+      <w:r>
+        <w:rPr>
+          <w:rFonts w:asciiTheme="majorBidi" w:hAnsiTheme="majorBidi" w:cstheme="majorBidi"/>
+          <w:sz w:val="24"/>
+          <w:szCs w:val="24"/>
+        </w:rPr>
+        <w:t xml:space="preserve"> Didik Baru (PPDB) di </w:t>
+      </w:r>
+      <w:proofErr w:type="spellStart"/>
+      <w:r>
+        <w:rPr>
+          <w:rFonts w:asciiTheme="majorBidi" w:hAnsiTheme="majorBidi" w:cstheme="majorBidi"/>
+          <w:sz w:val="24"/>
+          <w:szCs w:val="24"/>
+        </w:rPr>
+        <w:t>sebuah</w:t>
+      </w:r>
+      <w:proofErr w:type="spellEnd"/>
+      <w:r>
+        <w:rPr>
+          <w:rFonts w:asciiTheme="majorBidi" w:hAnsiTheme="majorBidi" w:cstheme="majorBidi"/>
+          <w:sz w:val="24"/>
+          <w:szCs w:val="24"/>
+        </w:rPr>
+        <w:t xml:space="preserve"> </w:t>
+      </w:r>
+      <w:proofErr w:type="spellStart"/>
+      <w:r>
+        <w:rPr>
+          <w:rFonts w:asciiTheme="majorBidi" w:hAnsiTheme="majorBidi" w:cstheme="majorBidi"/>
+          <w:sz w:val="24"/>
+          <w:szCs w:val="24"/>
+        </w:rPr>
+        <w:t>yayasan</w:t>
+      </w:r>
+      <w:proofErr w:type="spellEnd"/>
+      <w:r>
+        <w:rPr>
+          <w:rFonts w:asciiTheme="majorBidi" w:hAnsiTheme="majorBidi" w:cstheme="majorBidi"/>
+          <w:sz w:val="24"/>
+          <w:szCs w:val="24"/>
+        </w:rPr>
+        <w:t xml:space="preserve"> </w:t>
+      </w:r>
+      <w:proofErr w:type="spellStart"/>
+      <w:r>
+        <w:rPr>
+          <w:rFonts w:asciiTheme="majorBidi" w:hAnsiTheme="majorBidi" w:cstheme="majorBidi"/>
+          <w:sz w:val="24"/>
+          <w:szCs w:val="24"/>
+        </w:rPr>
+        <w:t>pendidikan</w:t>
+      </w:r>
+      <w:proofErr w:type="spellEnd"/>
+      <w:r>
+        <w:rPr>
+          <w:rFonts w:asciiTheme="majorBidi" w:hAnsiTheme="majorBidi" w:cstheme="majorBidi"/>
+          <w:sz w:val="24"/>
+          <w:szCs w:val="24"/>
+        </w:rPr>
+        <w:t xml:space="preserve"> </w:t>
+      </w:r>
+      <w:proofErr w:type="spellStart"/>
+      <w:r>
+        <w:rPr>
+          <w:rFonts w:asciiTheme="majorBidi" w:hAnsiTheme="majorBidi" w:cstheme="majorBidi"/>
+          <w:sz w:val="24"/>
+          <w:szCs w:val="24"/>
+        </w:rPr>
+        <w:t>berhasil</w:t>
+      </w:r>
+      <w:proofErr w:type="spellEnd"/>
+      <w:r>
+        <w:rPr>
+          <w:rFonts w:asciiTheme="majorBidi" w:hAnsiTheme="majorBidi" w:cstheme="majorBidi"/>
+          <w:sz w:val="24"/>
+          <w:szCs w:val="24"/>
+        </w:rPr>
+        <w:t xml:space="preserve"> </w:t>
+      </w:r>
+      <w:proofErr w:type="spellStart"/>
+      <w:r>
+        <w:rPr>
+          <w:rFonts w:asciiTheme="majorBidi" w:hAnsiTheme="majorBidi" w:cstheme="majorBidi"/>
+          <w:sz w:val="24"/>
+          <w:szCs w:val="24"/>
+        </w:rPr>
+        <w:t>dikembangkan</w:t>
+      </w:r>
+      <w:proofErr w:type="spellEnd"/>
+      <w:r>
+        <w:rPr>
+          <w:rFonts w:asciiTheme="majorBidi" w:hAnsiTheme="majorBidi" w:cstheme="majorBidi"/>
+          <w:sz w:val="24"/>
+          <w:szCs w:val="24"/>
+        </w:rPr>
+        <w:t xml:space="preserve"> dan </w:t>
+      </w:r>
+      <w:proofErr w:type="spellStart"/>
+      <w:r>
+        <w:rPr>
+          <w:rFonts w:asciiTheme="majorBidi" w:hAnsiTheme="majorBidi" w:cstheme="majorBidi"/>
+          <w:sz w:val="24"/>
+          <w:szCs w:val="24"/>
+        </w:rPr>
+        <w:t>diimplementasikan</w:t>
+      </w:r>
+      <w:proofErr w:type="spellEnd"/>
+      <w:r>
+        <w:rPr>
+          <w:rFonts w:asciiTheme="majorBidi" w:hAnsiTheme="majorBidi" w:cstheme="majorBidi"/>
+          <w:sz w:val="24"/>
+          <w:szCs w:val="24"/>
+        </w:rPr>
+        <w:t xml:space="preserve">. </w:t>
+      </w:r>
+      <w:proofErr w:type="spellStart"/>
+      <w:r>
+        <w:rPr>
+          <w:rFonts w:asciiTheme="majorBidi" w:hAnsiTheme="majorBidi" w:cstheme="majorBidi"/>
+          <w:sz w:val="24"/>
+          <w:szCs w:val="24"/>
+        </w:rPr>
+        <w:t>Sistem</w:t>
+      </w:r>
+      <w:proofErr w:type="spellEnd"/>
+      <w:r>
+        <w:rPr>
+          <w:rFonts w:asciiTheme="majorBidi" w:hAnsiTheme="majorBidi" w:cstheme="majorBidi"/>
+          <w:sz w:val="24"/>
+          <w:szCs w:val="24"/>
+        </w:rPr>
+        <w:t xml:space="preserve"> </w:t>
+      </w:r>
+      <w:proofErr w:type="spellStart"/>
+      <w:r>
+        <w:rPr>
+          <w:rFonts w:asciiTheme="majorBidi" w:hAnsiTheme="majorBidi" w:cstheme="majorBidi"/>
+          <w:sz w:val="24"/>
+          <w:szCs w:val="24"/>
+        </w:rPr>
+        <w:t>ini</w:t>
+      </w:r>
+      <w:proofErr w:type="spellEnd"/>
+      <w:r>
+        <w:rPr>
+          <w:rFonts w:asciiTheme="majorBidi" w:hAnsiTheme="majorBidi" w:cstheme="majorBidi"/>
+          <w:sz w:val="24"/>
+          <w:szCs w:val="24"/>
+        </w:rPr>
+        <w:t xml:space="preserve"> </w:t>
+      </w:r>
+      <w:proofErr w:type="spellStart"/>
+      <w:r>
+        <w:rPr>
+          <w:rFonts w:asciiTheme="majorBidi" w:hAnsiTheme="majorBidi" w:cstheme="majorBidi"/>
+          <w:sz w:val="24"/>
+          <w:szCs w:val="24"/>
+        </w:rPr>
+        <w:t>menawarkan</w:t>
+      </w:r>
+      <w:proofErr w:type="spellEnd"/>
+      <w:r>
+        <w:rPr>
+          <w:rFonts w:asciiTheme="majorBidi" w:hAnsiTheme="majorBidi" w:cstheme="majorBidi"/>
+          <w:sz w:val="24"/>
+          <w:szCs w:val="24"/>
+        </w:rPr>
+        <w:t xml:space="preserve"> </w:t>
+      </w:r>
+      <w:proofErr w:type="spellStart"/>
+      <w:r>
+        <w:rPr>
+          <w:rFonts w:asciiTheme="majorBidi" w:hAnsiTheme="majorBidi" w:cstheme="majorBidi"/>
+          <w:sz w:val="24"/>
+          <w:szCs w:val="24"/>
+        </w:rPr>
+        <w:t>solusi</w:t>
+      </w:r>
+      <w:proofErr w:type="spellEnd"/>
+      <w:r>
+        <w:rPr>
+          <w:rFonts w:asciiTheme="majorBidi" w:hAnsiTheme="majorBidi" w:cstheme="majorBidi"/>
+          <w:sz w:val="24"/>
+          <w:szCs w:val="24"/>
+        </w:rPr>
+        <w:t xml:space="preserve"> yang </w:t>
+      </w:r>
+      <w:proofErr w:type="spellStart"/>
+      <w:r>
+        <w:rPr>
+          <w:rFonts w:asciiTheme="majorBidi" w:hAnsiTheme="majorBidi" w:cstheme="majorBidi"/>
+          <w:sz w:val="24"/>
+          <w:szCs w:val="24"/>
+        </w:rPr>
+        <w:t>lebih</w:t>
+      </w:r>
+      <w:proofErr w:type="spellEnd"/>
+      <w:r>
+        <w:rPr>
+          <w:rFonts w:asciiTheme="majorBidi" w:hAnsiTheme="majorBidi" w:cstheme="majorBidi"/>
+          <w:sz w:val="24"/>
+          <w:szCs w:val="24"/>
+        </w:rPr>
+        <w:t xml:space="preserve"> </w:t>
+      </w:r>
+      <w:proofErr w:type="spellStart"/>
+      <w:r>
+        <w:rPr>
+          <w:rFonts w:asciiTheme="majorBidi" w:hAnsiTheme="majorBidi" w:cstheme="majorBidi"/>
+          <w:sz w:val="24"/>
+          <w:szCs w:val="24"/>
+        </w:rPr>
+        <w:t>efisien</w:t>
+      </w:r>
+      <w:proofErr w:type="spellEnd"/>
+      <w:r>
+        <w:rPr>
+          <w:rFonts w:asciiTheme="majorBidi" w:hAnsiTheme="majorBidi" w:cstheme="majorBidi"/>
+          <w:sz w:val="24"/>
+          <w:szCs w:val="24"/>
+        </w:rPr>
+        <w:t xml:space="preserve"> dan </w:t>
+      </w:r>
+      <w:proofErr w:type="spellStart"/>
+      <w:r>
+        <w:rPr>
+          <w:rFonts w:asciiTheme="majorBidi" w:hAnsiTheme="majorBidi" w:cstheme="majorBidi"/>
+          <w:sz w:val="24"/>
+          <w:szCs w:val="24"/>
+        </w:rPr>
+        <w:t>akurat</w:t>
+      </w:r>
+      <w:proofErr w:type="spellEnd"/>
+      <w:r>
+        <w:rPr>
+          <w:rFonts w:asciiTheme="majorBidi" w:hAnsiTheme="majorBidi" w:cstheme="majorBidi"/>
+          <w:sz w:val="24"/>
+          <w:szCs w:val="24"/>
+        </w:rPr>
+        <w:t xml:space="preserve"> </w:t>
+      </w:r>
+      <w:proofErr w:type="spellStart"/>
+      <w:r>
+        <w:rPr>
+          <w:rFonts w:asciiTheme="majorBidi" w:hAnsiTheme="majorBidi" w:cstheme="majorBidi"/>
+          <w:sz w:val="24"/>
+          <w:szCs w:val="24"/>
+        </w:rPr>
+        <w:t>dibandingkan</w:t>
+      </w:r>
+      <w:proofErr w:type="spellEnd"/>
+      <w:r>
+        <w:rPr>
+          <w:rFonts w:asciiTheme="majorBidi" w:hAnsiTheme="majorBidi" w:cstheme="majorBidi"/>
+          <w:sz w:val="24"/>
+          <w:szCs w:val="24"/>
+        </w:rPr>
+        <w:t xml:space="preserve"> </w:t>
+      </w:r>
+      <w:proofErr w:type="spellStart"/>
+      <w:r>
+        <w:rPr>
+          <w:rFonts w:asciiTheme="majorBidi" w:hAnsiTheme="majorBidi" w:cstheme="majorBidi"/>
+          <w:sz w:val="24"/>
+          <w:szCs w:val="24"/>
+        </w:rPr>
+        <w:t>dengan</w:t>
+      </w:r>
+      <w:proofErr w:type="spellEnd"/>
+      <w:r>
+        <w:rPr>
+          <w:rFonts w:asciiTheme="majorBidi" w:hAnsiTheme="majorBidi" w:cstheme="majorBidi"/>
+          <w:sz w:val="24"/>
+          <w:szCs w:val="24"/>
+        </w:rPr>
+        <w:t xml:space="preserve"> proses </w:t>
+      </w:r>
+      <w:proofErr w:type="spellStart"/>
+      <w:r>
+        <w:rPr>
+          <w:rFonts w:asciiTheme="majorBidi" w:hAnsiTheme="majorBidi" w:cstheme="majorBidi"/>
+          <w:sz w:val="24"/>
+          <w:szCs w:val="24"/>
+        </w:rPr>
+        <w:t>pendaftaran</w:t>
+      </w:r>
+      <w:proofErr w:type="spellEnd"/>
+      <w:r>
+        <w:rPr>
+          <w:rFonts w:asciiTheme="majorBidi" w:hAnsiTheme="majorBidi" w:cstheme="majorBidi"/>
+          <w:sz w:val="24"/>
+          <w:szCs w:val="24"/>
+        </w:rPr>
+        <w:t xml:space="preserve"> manual yang </w:t>
+      </w:r>
+      <w:proofErr w:type="spellStart"/>
+      <w:r>
+        <w:rPr>
+          <w:rFonts w:asciiTheme="majorBidi" w:hAnsiTheme="majorBidi" w:cstheme="majorBidi"/>
+          <w:sz w:val="24"/>
+          <w:szCs w:val="24"/>
+        </w:rPr>
+        <w:t>sebelumnya</w:t>
+      </w:r>
+      <w:proofErr w:type="spellEnd"/>
+      <w:r>
+        <w:rPr>
+          <w:rFonts w:asciiTheme="majorBidi" w:hAnsiTheme="majorBidi" w:cstheme="majorBidi"/>
+          <w:sz w:val="24"/>
+          <w:szCs w:val="24"/>
+        </w:rPr>
+        <w:t xml:space="preserve"> </w:t>
+      </w:r>
+      <w:proofErr w:type="spellStart"/>
+      <w:r>
+        <w:rPr>
+          <w:rFonts w:asciiTheme="majorBidi" w:hAnsiTheme="majorBidi" w:cstheme="majorBidi"/>
+          <w:sz w:val="24"/>
+          <w:szCs w:val="24"/>
+        </w:rPr>
+        <w:t>digunakan</w:t>
+      </w:r>
+      <w:proofErr w:type="spellEnd"/>
+      <w:r>
+        <w:rPr>
+          <w:rFonts w:asciiTheme="majorBidi" w:hAnsiTheme="majorBidi" w:cstheme="majorBidi"/>
+          <w:sz w:val="24"/>
+          <w:szCs w:val="24"/>
+        </w:rPr>
+        <w:t xml:space="preserve">. </w:t>
+      </w:r>
+      <w:proofErr w:type="spellStart"/>
+      <w:r>
+        <w:rPr>
+          <w:rFonts w:asciiTheme="majorBidi" w:hAnsiTheme="majorBidi" w:cstheme="majorBidi"/>
+          <w:sz w:val="24"/>
+          <w:szCs w:val="24"/>
+        </w:rPr>
+        <w:t>Dengan</w:t>
+      </w:r>
+      <w:proofErr w:type="spellEnd"/>
+      <w:r>
+        <w:rPr>
+          <w:rFonts w:asciiTheme="majorBidi" w:hAnsiTheme="majorBidi" w:cstheme="majorBidi"/>
+          <w:sz w:val="24"/>
+          <w:szCs w:val="24"/>
+        </w:rPr>
+        <w:t xml:space="preserve"> </w:t>
+      </w:r>
+      <w:proofErr w:type="spellStart"/>
+      <w:r>
+        <w:rPr>
+          <w:rFonts w:asciiTheme="majorBidi" w:hAnsiTheme="majorBidi" w:cstheme="majorBidi"/>
+          <w:sz w:val="24"/>
+          <w:szCs w:val="24"/>
+        </w:rPr>
+        <w:t>fitur</w:t>
+      </w:r>
+      <w:proofErr w:type="spellEnd"/>
+      <w:r>
+        <w:rPr>
+          <w:rFonts w:asciiTheme="majorBidi" w:hAnsiTheme="majorBidi" w:cstheme="majorBidi"/>
+          <w:sz w:val="24"/>
+          <w:szCs w:val="24"/>
+        </w:rPr>
+        <w:t xml:space="preserve"> </w:t>
+      </w:r>
+      <w:proofErr w:type="spellStart"/>
+      <w:r>
+        <w:rPr>
+          <w:rFonts w:asciiTheme="majorBidi" w:hAnsiTheme="majorBidi" w:cstheme="majorBidi"/>
+          <w:sz w:val="24"/>
+          <w:szCs w:val="24"/>
+        </w:rPr>
+        <w:t>utama</w:t>
+      </w:r>
+      <w:proofErr w:type="spellEnd"/>
+      <w:r>
+        <w:rPr>
+          <w:rFonts w:asciiTheme="majorBidi" w:hAnsiTheme="majorBidi" w:cstheme="majorBidi"/>
+          <w:sz w:val="24"/>
+          <w:szCs w:val="24"/>
+        </w:rPr>
+        <w:t xml:space="preserve"> </w:t>
+      </w:r>
+      <w:proofErr w:type="spellStart"/>
+      <w:r>
+        <w:rPr>
+          <w:rFonts w:asciiTheme="majorBidi" w:hAnsiTheme="majorBidi" w:cstheme="majorBidi"/>
+          <w:sz w:val="24"/>
+          <w:szCs w:val="24"/>
+        </w:rPr>
+        <w:t>berupa</w:t>
+      </w:r>
+      <w:proofErr w:type="spellEnd"/>
+      <w:r>
+        <w:rPr>
+          <w:rFonts w:asciiTheme="majorBidi" w:hAnsiTheme="majorBidi" w:cstheme="majorBidi"/>
+          <w:sz w:val="24"/>
+          <w:szCs w:val="24"/>
+        </w:rPr>
+        <w:t xml:space="preserve"> </w:t>
       </w:r>
       <w:r>
         <w:rPr>
@@ -101,7 +687,295 @@
           <w:sz w:val="24"/>
           <w:szCs w:val="24"/>
         </w:rPr>
-        <w:t xml:space="preserve"> untuk pendaftaran awal, sistem ini memungkinkan calon pendaftar untuk memilih sekolah tujuan, membuat akun baru, dan mengakses </w:t>
+        <w:t xml:space="preserve"> </w:t>
+      </w:r>
+      <w:proofErr w:type="spellStart"/>
+      <w:r>
+        <w:rPr>
+          <w:rFonts w:asciiTheme="majorBidi" w:hAnsiTheme="majorBidi" w:cstheme="majorBidi"/>
+          <w:sz w:val="24"/>
+          <w:szCs w:val="24"/>
+        </w:rPr>
+        <w:t>untuk</w:t>
+      </w:r>
+      <w:proofErr w:type="spellEnd"/>
+      <w:r>
+        <w:rPr>
+          <w:rFonts w:asciiTheme="majorBidi" w:hAnsiTheme="majorBidi" w:cstheme="majorBidi"/>
+          <w:sz w:val="24"/>
+          <w:szCs w:val="24"/>
+        </w:rPr>
+        <w:t xml:space="preserve"> </w:t>
+      </w:r>
+      <w:proofErr w:type="spellStart"/>
+      <w:r>
+        <w:rPr>
+          <w:rFonts w:asciiTheme="majorBidi" w:hAnsiTheme="majorBidi" w:cstheme="majorBidi"/>
+          <w:sz w:val="24"/>
+          <w:szCs w:val="24"/>
+        </w:rPr>
+        <w:t>pendaftaran</w:t>
+      </w:r>
+      <w:proofErr w:type="spellEnd"/>
+      <w:r>
+        <w:rPr>
+          <w:rFonts w:asciiTheme="majorBidi" w:hAnsiTheme="majorBidi" w:cstheme="majorBidi"/>
+          <w:sz w:val="24"/>
+          <w:szCs w:val="24"/>
+        </w:rPr>
+        <w:t xml:space="preserve"> </w:t>
+      </w:r>
+      <w:proofErr w:type="spellStart"/>
+      <w:r>
+        <w:rPr>
+          <w:rFonts w:asciiTheme="majorBidi" w:hAnsiTheme="majorBidi" w:cstheme="majorBidi"/>
+          <w:sz w:val="24"/>
+          <w:szCs w:val="24"/>
+        </w:rPr>
+        <w:t>awal</w:t>
+      </w:r>
+      <w:proofErr w:type="spellEnd"/>
+      <w:r>
+        <w:rPr>
+          <w:rFonts w:asciiTheme="majorBidi" w:hAnsiTheme="majorBidi" w:cstheme="majorBidi"/>
+          <w:sz w:val="24"/>
+          <w:szCs w:val="24"/>
+        </w:rPr>
+        <w:t xml:space="preserve">, </w:t>
+      </w:r>
+      <w:proofErr w:type="spellStart"/>
+      <w:r>
+        <w:rPr>
+          <w:rFonts w:asciiTheme="majorBidi" w:hAnsiTheme="majorBidi" w:cstheme="majorBidi"/>
+          <w:sz w:val="24"/>
+          <w:szCs w:val="24"/>
+        </w:rPr>
+        <w:t>sistem</w:t>
+      </w:r>
+      <w:proofErr w:type="spellEnd"/>
+      <w:r>
+        <w:rPr>
+          <w:rFonts w:asciiTheme="majorBidi" w:hAnsiTheme="majorBidi" w:cstheme="majorBidi"/>
+          <w:sz w:val="24"/>
+          <w:szCs w:val="24"/>
+        </w:rPr>
+        <w:t xml:space="preserve"> </w:t>
+      </w:r>
+      <w:proofErr w:type="spellStart"/>
+      <w:r>
+        <w:rPr>
+          <w:rFonts w:asciiTheme="majorBidi" w:hAnsiTheme="majorBidi" w:cstheme="majorBidi"/>
+          <w:sz w:val="24"/>
+          <w:szCs w:val="24"/>
+        </w:rPr>
+        <w:t>ini</w:t>
+      </w:r>
+      <w:proofErr w:type="spellEnd"/>
+      <w:r>
+        <w:rPr>
+          <w:rFonts w:asciiTheme="majorBidi" w:hAnsiTheme="majorBidi" w:cstheme="majorBidi"/>
+          <w:sz w:val="24"/>
+          <w:szCs w:val="24"/>
+        </w:rPr>
+        <w:t xml:space="preserve"> </w:t>
+      </w:r>
+      <w:proofErr w:type="spellStart"/>
+      <w:r>
+        <w:rPr>
+          <w:rFonts w:asciiTheme="majorBidi" w:hAnsiTheme="majorBidi" w:cstheme="majorBidi"/>
+          <w:sz w:val="24"/>
+          <w:szCs w:val="24"/>
+        </w:rPr>
+        <w:t>memungkinkan</w:t>
+      </w:r>
+      <w:proofErr w:type="spellEnd"/>
+      <w:r>
+        <w:rPr>
+          <w:rFonts w:asciiTheme="majorBidi" w:hAnsiTheme="majorBidi" w:cstheme="majorBidi"/>
+          <w:sz w:val="24"/>
+          <w:szCs w:val="24"/>
+        </w:rPr>
+        <w:t xml:space="preserve"> </w:t>
+      </w:r>
+      <w:proofErr w:type="spellStart"/>
+      <w:r>
+        <w:rPr>
+          <w:rFonts w:asciiTheme="majorBidi" w:hAnsiTheme="majorBidi" w:cstheme="majorBidi"/>
+          <w:sz w:val="24"/>
+          <w:szCs w:val="24"/>
+        </w:rPr>
+        <w:t>calon</w:t>
+      </w:r>
+      <w:proofErr w:type="spellEnd"/>
+      <w:r>
+        <w:rPr>
+          <w:rFonts w:asciiTheme="majorBidi" w:hAnsiTheme="majorBidi" w:cstheme="majorBidi"/>
+          <w:sz w:val="24"/>
+          <w:szCs w:val="24"/>
+        </w:rPr>
+        <w:t xml:space="preserve"> </w:t>
+      </w:r>
+      <w:proofErr w:type="spellStart"/>
+      <w:r>
+        <w:rPr>
+          <w:rFonts w:asciiTheme="majorBidi" w:hAnsiTheme="majorBidi" w:cstheme="majorBidi"/>
+          <w:sz w:val="24"/>
+          <w:szCs w:val="24"/>
+        </w:rPr>
+        <w:t>pendaftar</w:t>
+      </w:r>
+      <w:proofErr w:type="spellEnd"/>
+      <w:r>
+        <w:rPr>
+          <w:rFonts w:asciiTheme="majorBidi" w:hAnsiTheme="majorBidi" w:cstheme="majorBidi"/>
+          <w:sz w:val="24"/>
+          <w:szCs w:val="24"/>
+        </w:rPr>
+        <w:t xml:space="preserve"> </w:t>
+      </w:r>
+      <w:proofErr w:type="spellStart"/>
+      <w:r>
+        <w:rPr>
+          <w:rFonts w:asciiTheme="majorBidi" w:hAnsiTheme="majorBidi" w:cstheme="majorBidi"/>
+          <w:sz w:val="24"/>
+          <w:szCs w:val="24"/>
+        </w:rPr>
+        <w:t>untuk</w:t>
+      </w:r>
+      <w:proofErr w:type="spellEnd"/>
+      <w:r>
+        <w:rPr>
+          <w:rFonts w:asciiTheme="majorBidi" w:hAnsiTheme="majorBidi" w:cstheme="majorBidi"/>
+          <w:sz w:val="24"/>
+          <w:szCs w:val="24"/>
+        </w:rPr>
+        <w:t xml:space="preserve"> </w:t>
+      </w:r>
+      <w:proofErr w:type="spellStart"/>
+      <w:r>
+        <w:rPr>
+          <w:rFonts w:asciiTheme="majorBidi" w:hAnsiTheme="majorBidi" w:cstheme="majorBidi"/>
+          <w:sz w:val="24"/>
+          <w:szCs w:val="24"/>
+        </w:rPr>
+        <w:t>memilih</w:t>
+      </w:r>
+      <w:proofErr w:type="spellEnd"/>
+      <w:r>
+        <w:rPr>
+          <w:rFonts w:asciiTheme="majorBidi" w:hAnsiTheme="majorBidi" w:cstheme="majorBidi"/>
+          <w:sz w:val="24"/>
+          <w:szCs w:val="24"/>
+        </w:rPr>
+        <w:t xml:space="preserve"> </w:t>
+      </w:r>
+      <w:proofErr w:type="spellStart"/>
+      <w:r>
+        <w:rPr>
+          <w:rFonts w:asciiTheme="majorBidi" w:hAnsiTheme="majorBidi" w:cstheme="majorBidi"/>
+          <w:sz w:val="24"/>
+          <w:szCs w:val="24"/>
+        </w:rPr>
+        <w:t>sekolah</w:t>
+      </w:r>
+      <w:proofErr w:type="spellEnd"/>
+      <w:r>
+        <w:rPr>
+          <w:rFonts w:asciiTheme="majorBidi" w:hAnsiTheme="majorBidi" w:cstheme="majorBidi"/>
+          <w:sz w:val="24"/>
+          <w:szCs w:val="24"/>
+        </w:rPr>
+        <w:t xml:space="preserve"> </w:t>
+      </w:r>
+      <w:proofErr w:type="spellStart"/>
+      <w:r>
+        <w:rPr>
+          <w:rFonts w:asciiTheme="majorBidi" w:hAnsiTheme="majorBidi" w:cstheme="majorBidi"/>
+          <w:sz w:val="24"/>
+          <w:szCs w:val="24"/>
+        </w:rPr>
+        <w:t>tujuan</w:t>
+      </w:r>
+      <w:proofErr w:type="spellEnd"/>
+      <w:r>
+        <w:rPr>
+          <w:rFonts w:asciiTheme="majorBidi" w:hAnsiTheme="majorBidi" w:cstheme="majorBidi"/>
+          <w:sz w:val="24"/>
+          <w:szCs w:val="24"/>
+        </w:rPr>
+        <w:t xml:space="preserve">, </w:t>
+      </w:r>
+      <w:proofErr w:type="spellStart"/>
+      <w:r>
+        <w:rPr>
+          <w:rFonts w:asciiTheme="majorBidi" w:hAnsiTheme="majorBidi" w:cstheme="majorBidi"/>
+          <w:sz w:val="24"/>
+          <w:szCs w:val="24"/>
+        </w:rPr>
+        <w:t>membuat</w:t>
+      </w:r>
+      <w:proofErr w:type="spellEnd"/>
+      <w:r>
+        <w:rPr>
+          <w:rFonts w:asciiTheme="majorBidi" w:hAnsiTheme="majorBidi" w:cstheme="majorBidi"/>
+          <w:sz w:val="24"/>
+          <w:szCs w:val="24"/>
+        </w:rPr>
+        <w:t xml:space="preserve"> </w:t>
+      </w:r>
+      <w:proofErr w:type="spellStart"/>
+      <w:r>
+        <w:rPr>
+          <w:rFonts w:asciiTheme="majorBidi" w:hAnsiTheme="majorBidi" w:cstheme="majorBidi"/>
+          <w:sz w:val="24"/>
+          <w:szCs w:val="24"/>
+        </w:rPr>
+        <w:t>akun</w:t>
+      </w:r>
+      <w:proofErr w:type="spellEnd"/>
+      <w:r>
+        <w:rPr>
+          <w:rFonts w:asciiTheme="majorBidi" w:hAnsiTheme="majorBidi" w:cstheme="majorBidi"/>
+          <w:sz w:val="24"/>
+          <w:szCs w:val="24"/>
+        </w:rPr>
+        <w:t xml:space="preserve"> </w:t>
+      </w:r>
+      <w:proofErr w:type="spellStart"/>
+      <w:r>
+        <w:rPr>
+          <w:rFonts w:asciiTheme="majorBidi" w:hAnsiTheme="majorBidi" w:cstheme="majorBidi"/>
+          <w:sz w:val="24"/>
+          <w:szCs w:val="24"/>
+        </w:rPr>
+        <w:t>baru</w:t>
+      </w:r>
+      <w:proofErr w:type="spellEnd"/>
+      <w:r>
+        <w:rPr>
+          <w:rFonts w:asciiTheme="majorBidi" w:hAnsiTheme="majorBidi" w:cstheme="majorBidi"/>
+          <w:sz w:val="24"/>
+          <w:szCs w:val="24"/>
+        </w:rPr>
+        <w:t xml:space="preserve">, dan </w:t>
+      </w:r>
+      <w:proofErr w:type="spellStart"/>
+      <w:r>
+        <w:rPr>
+          <w:rFonts w:asciiTheme="majorBidi" w:hAnsiTheme="majorBidi" w:cstheme="majorBidi"/>
+          <w:sz w:val="24"/>
+          <w:szCs w:val="24"/>
+        </w:rPr>
+        <w:t>mengakses</w:t>
+      </w:r>
+      <w:proofErr w:type="spellEnd"/>
+      <w:r>
+        <w:rPr>
+          <w:rFonts w:asciiTheme="majorBidi" w:hAnsiTheme="majorBidi" w:cstheme="majorBidi"/>
+          <w:sz w:val="24"/>
+          <w:szCs w:val="24"/>
+        </w:rPr>
+        <w:t xml:space="preserve"> </w:t>
       </w:r>
       <w:r>
         <w:rPr>
@@ -119,7 +993,25 @@
           <w:sz w:val="24"/>
           <w:szCs w:val="24"/>
         </w:rPr>
-        <w:t xml:space="preserve"> yang menyediakan </w:t>
+        <w:t xml:space="preserve"> yang </w:t>
+      </w:r>
+      <w:proofErr w:type="spellStart"/>
+      <w:r>
+        <w:rPr>
+          <w:rFonts w:asciiTheme="majorBidi" w:hAnsiTheme="majorBidi" w:cstheme="majorBidi"/>
+          <w:sz w:val="24"/>
+          <w:szCs w:val="24"/>
+        </w:rPr>
+        <w:t>menyediakan</w:t>
+      </w:r>
+      <w:proofErr w:type="spellEnd"/>
+      <w:r>
+        <w:rPr>
+          <w:rFonts w:asciiTheme="majorBidi" w:hAnsiTheme="majorBidi" w:cstheme="majorBidi"/>
+          <w:sz w:val="24"/>
+          <w:szCs w:val="24"/>
+        </w:rPr>
+        <w:t xml:space="preserve"> </w:t>
       </w:r>
       <w:r>
         <w:rPr>
@@ -138,7 +1030,43 @@
           <w:sz w:val="24"/>
           <w:szCs w:val="24"/>
         </w:rPr>
-        <w:t xml:space="preserve"> pengisian data secara digital.</w:t>
+        <w:t xml:space="preserve"> </w:t>
+      </w:r>
+      <w:proofErr w:type="spellStart"/>
+      <w:r>
+        <w:rPr>
+          <w:rFonts w:asciiTheme="majorBidi" w:hAnsiTheme="majorBidi" w:cstheme="majorBidi"/>
+          <w:sz w:val="24"/>
+          <w:szCs w:val="24"/>
+        </w:rPr>
+        <w:t>pengisian</w:t>
+      </w:r>
+      <w:proofErr w:type="spellEnd"/>
+      <w:r>
+        <w:rPr>
+          <w:rFonts w:asciiTheme="majorBidi" w:hAnsiTheme="majorBidi" w:cstheme="majorBidi"/>
+          <w:sz w:val="24"/>
+          <w:szCs w:val="24"/>
+        </w:rPr>
+        <w:t xml:space="preserve"> data </w:t>
+      </w:r>
+      <w:proofErr w:type="spellStart"/>
+      <w:r>
+        <w:rPr>
+          <w:rFonts w:asciiTheme="majorBidi" w:hAnsiTheme="majorBidi" w:cstheme="majorBidi"/>
+          <w:sz w:val="24"/>
+          <w:szCs w:val="24"/>
+        </w:rPr>
+        <w:t>secara</w:t>
+      </w:r>
+      <w:proofErr w:type="spellEnd"/>
+      <w:r>
+        <w:rPr>
+          <w:rFonts w:asciiTheme="majorBidi" w:hAnsiTheme="majorBidi" w:cstheme="majorBidi"/>
+          <w:sz w:val="24"/>
+          <w:szCs w:val="24"/>
+        </w:rPr>
+        <w:t xml:space="preserve"> digital.</w:t>
       </w:r>
     </w:p>
     <w:p>
@@ -158,7 +1086,25 @@
           <w:sz w:val="24"/>
           <w:szCs w:val="24"/>
         </w:rPr>
-        <w:t xml:space="preserve">Integrasi dengan </w:t>
+        <w:t xml:space="preserve">Integrasi </w:t>
+      </w:r>
+      <w:proofErr w:type="spellStart"/>
+      <w:r>
+        <w:rPr>
+          <w:rFonts w:asciiTheme="majorBidi" w:hAnsiTheme="majorBidi" w:cstheme="majorBidi"/>
+          <w:sz w:val="24"/>
+          <w:szCs w:val="24"/>
+        </w:rPr>
+        <w:t>dengan</w:t>
+      </w:r>
+      <w:proofErr w:type="spellEnd"/>
+      <w:r>
+        <w:rPr>
+          <w:rFonts w:asciiTheme="majorBidi" w:hAnsiTheme="majorBidi" w:cstheme="majorBidi"/>
+          <w:sz w:val="24"/>
+          <w:szCs w:val="24"/>
+        </w:rPr>
+        <w:t xml:space="preserve"> </w:t>
       </w:r>
       <w:r>
         <w:rPr>
@@ -176,7 +1122,601 @@
           <w:sz w:val="24"/>
           <w:szCs w:val="24"/>
         </w:rPr>
-        <w:t xml:space="preserve"> juga memberikan kemudahan dalam proses pembayaran, mengurangi risiko kesalahan transaksi, serta meningkatkan kenyamanan dan keamanan bagi calon peserta didik dan yayasan. Secara keseluruhan, sistem ini telah memenuhi kebutuhan yayasan dalam meningkatkan efisiensi operasional serta mempermudah proses administrasi pendaftaran.</w:t>
+        <w:t xml:space="preserve"> juga </w:t>
+      </w:r>
+      <w:proofErr w:type="spellStart"/>
+      <w:r>
+        <w:rPr>
+          <w:rFonts w:asciiTheme="majorBidi" w:hAnsiTheme="majorBidi" w:cstheme="majorBidi"/>
+          <w:sz w:val="24"/>
+          <w:szCs w:val="24"/>
+        </w:rPr>
+        <w:t>memberikan</w:t>
+      </w:r>
+      <w:proofErr w:type="spellEnd"/>
+      <w:r>
+        <w:rPr>
+          <w:rFonts w:asciiTheme="majorBidi" w:hAnsiTheme="majorBidi" w:cstheme="majorBidi"/>
+          <w:sz w:val="24"/>
+          <w:szCs w:val="24"/>
+        </w:rPr>
+        <w:t xml:space="preserve"> </w:t>
+      </w:r>
+      <w:proofErr w:type="spellStart"/>
+      <w:r>
+        <w:rPr>
+          <w:rFonts w:asciiTheme="majorBidi" w:hAnsiTheme="majorBidi" w:cstheme="majorBidi"/>
+          <w:sz w:val="24"/>
+          <w:szCs w:val="24"/>
+        </w:rPr>
+        <w:t>kemudahan</w:t>
+      </w:r>
+      <w:proofErr w:type="spellEnd"/>
+      <w:r>
+        <w:rPr>
+          <w:rFonts w:asciiTheme="majorBidi" w:hAnsiTheme="majorBidi" w:cstheme="majorBidi"/>
+          <w:sz w:val="24"/>
+          <w:szCs w:val="24"/>
+        </w:rPr>
+        <w:t xml:space="preserve"> </w:t>
+      </w:r>
+      <w:proofErr w:type="spellStart"/>
+      <w:r>
+        <w:rPr>
+          <w:rFonts w:asciiTheme="majorBidi" w:hAnsiTheme="majorBidi" w:cstheme="majorBidi"/>
+          <w:sz w:val="24"/>
+          <w:szCs w:val="24"/>
+        </w:rPr>
+        <w:t>dalam</w:t>
+      </w:r>
+      <w:proofErr w:type="spellEnd"/>
+      <w:r>
+        <w:rPr>
+          <w:rFonts w:asciiTheme="majorBidi" w:hAnsiTheme="majorBidi" w:cstheme="majorBidi"/>
+          <w:sz w:val="24"/>
+          <w:szCs w:val="24"/>
+        </w:rPr>
+        <w:t xml:space="preserve"> proses </w:t>
+      </w:r>
+      <w:proofErr w:type="spellStart"/>
+      <w:r>
+        <w:rPr>
+          <w:rFonts w:asciiTheme="majorBidi" w:hAnsiTheme="majorBidi" w:cstheme="majorBidi"/>
+          <w:sz w:val="24"/>
+          <w:szCs w:val="24"/>
+        </w:rPr>
+        <w:t>pembayaran</w:t>
+      </w:r>
+      <w:proofErr w:type="spellEnd"/>
+      <w:r>
+        <w:rPr>
+          <w:rFonts w:asciiTheme="majorBidi" w:hAnsiTheme="majorBidi" w:cstheme="majorBidi"/>
+          <w:sz w:val="24"/>
+          <w:szCs w:val="24"/>
+        </w:rPr>
+        <w:t xml:space="preserve">, </w:t>
+      </w:r>
+      <w:proofErr w:type="spellStart"/>
+      <w:r>
+        <w:rPr>
+          <w:rFonts w:asciiTheme="majorBidi" w:hAnsiTheme="majorBidi" w:cstheme="majorBidi"/>
+          <w:sz w:val="24"/>
+          <w:szCs w:val="24"/>
+        </w:rPr>
+        <w:t>mengurangi</w:t>
+      </w:r>
+      <w:proofErr w:type="spellEnd"/>
+      <w:r>
+        <w:rPr>
+          <w:rFonts w:asciiTheme="majorBidi" w:hAnsiTheme="majorBidi" w:cstheme="majorBidi"/>
+          <w:sz w:val="24"/>
+          <w:szCs w:val="24"/>
+        </w:rPr>
+        <w:t xml:space="preserve"> </w:t>
+      </w:r>
+      <w:proofErr w:type="spellStart"/>
+      <w:r>
+        <w:rPr>
+          <w:rFonts w:asciiTheme="majorBidi" w:hAnsiTheme="majorBidi" w:cstheme="majorBidi"/>
+          <w:sz w:val="24"/>
+          <w:szCs w:val="24"/>
+        </w:rPr>
+        <w:t>risiko</w:t>
+      </w:r>
+      <w:proofErr w:type="spellEnd"/>
+      <w:r>
+        <w:rPr>
+          <w:rFonts w:asciiTheme="majorBidi" w:hAnsiTheme="majorBidi" w:cstheme="majorBidi"/>
+          <w:sz w:val="24"/>
+          <w:szCs w:val="24"/>
+        </w:rPr>
+        <w:t xml:space="preserve"> </w:t>
+      </w:r>
+      <w:proofErr w:type="spellStart"/>
+      <w:r>
+        <w:rPr>
+          <w:rFonts w:asciiTheme="majorBidi" w:hAnsiTheme="majorBidi" w:cstheme="majorBidi"/>
+          <w:sz w:val="24"/>
+          <w:szCs w:val="24"/>
+        </w:rPr>
+        <w:t>kesalahan</w:t>
+      </w:r>
+      <w:proofErr w:type="spellEnd"/>
+      <w:r>
+        <w:rPr>
+          <w:rFonts w:asciiTheme="majorBidi" w:hAnsiTheme="majorBidi" w:cstheme="majorBidi"/>
+          <w:sz w:val="24"/>
+          <w:szCs w:val="24"/>
+        </w:rPr>
+        <w:t xml:space="preserve"> </w:t>
+      </w:r>
+      <w:proofErr w:type="spellStart"/>
+      <w:r>
+        <w:rPr>
+          <w:rFonts w:asciiTheme="majorBidi" w:hAnsiTheme="majorBidi" w:cstheme="majorBidi"/>
+          <w:sz w:val="24"/>
+          <w:szCs w:val="24"/>
+        </w:rPr>
+        <w:t>transaksi</w:t>
+      </w:r>
+      <w:proofErr w:type="spellEnd"/>
+      <w:r>
+        <w:rPr>
+          <w:rFonts w:asciiTheme="majorBidi" w:hAnsiTheme="majorBidi" w:cstheme="majorBidi"/>
+          <w:sz w:val="24"/>
+          <w:szCs w:val="24"/>
+        </w:rPr>
+        <w:t xml:space="preserve">, </w:t>
+      </w:r>
+      <w:proofErr w:type="spellStart"/>
+      <w:r>
+        <w:rPr>
+          <w:rFonts w:asciiTheme="majorBidi" w:hAnsiTheme="majorBidi" w:cstheme="majorBidi"/>
+          <w:sz w:val="24"/>
+          <w:szCs w:val="24"/>
+        </w:rPr>
+        <w:t>serta</w:t>
+      </w:r>
+      <w:proofErr w:type="spellEnd"/>
+      <w:r>
+        <w:rPr>
+          <w:rFonts w:asciiTheme="majorBidi" w:hAnsiTheme="majorBidi" w:cstheme="majorBidi"/>
+          <w:sz w:val="24"/>
+          <w:szCs w:val="24"/>
+        </w:rPr>
+        <w:t xml:space="preserve"> </w:t>
+      </w:r>
+      <w:proofErr w:type="spellStart"/>
+      <w:r>
+        <w:rPr>
+          <w:rFonts w:asciiTheme="majorBidi" w:hAnsiTheme="majorBidi" w:cstheme="majorBidi"/>
+          <w:sz w:val="24"/>
+          <w:szCs w:val="24"/>
+        </w:rPr>
+        <w:t>meningkatkan</w:t>
+      </w:r>
+      <w:proofErr w:type="spellEnd"/>
+      <w:r>
+        <w:rPr>
+          <w:rFonts w:asciiTheme="majorBidi" w:hAnsiTheme="majorBidi" w:cstheme="majorBidi"/>
+          <w:sz w:val="24"/>
+          <w:szCs w:val="24"/>
+        </w:rPr>
+        <w:t xml:space="preserve"> </w:t>
+      </w:r>
+      <w:proofErr w:type="spellStart"/>
+      <w:r>
+        <w:rPr>
+          <w:rFonts w:asciiTheme="majorBidi" w:hAnsiTheme="majorBidi" w:cstheme="majorBidi"/>
+          <w:sz w:val="24"/>
+          <w:szCs w:val="24"/>
+        </w:rPr>
+        <w:t>kenyamanan</w:t>
+      </w:r>
+      <w:proofErr w:type="spellEnd"/>
+      <w:r>
+        <w:rPr>
+          <w:rFonts w:asciiTheme="majorBidi" w:hAnsiTheme="majorBidi" w:cstheme="majorBidi"/>
+          <w:sz w:val="24"/>
+          <w:szCs w:val="24"/>
+        </w:rPr>
+        <w:t xml:space="preserve"> dan </w:t>
+      </w:r>
+      <w:proofErr w:type="spellStart"/>
+      <w:r>
+        <w:rPr>
+          <w:rFonts w:asciiTheme="majorBidi" w:hAnsiTheme="majorBidi" w:cstheme="majorBidi"/>
+          <w:sz w:val="24"/>
+          <w:szCs w:val="24"/>
+        </w:rPr>
+        <w:t>keamanan</w:t>
+      </w:r>
+      <w:proofErr w:type="spellEnd"/>
+      <w:r>
+        <w:rPr>
+          <w:rFonts w:asciiTheme="majorBidi" w:hAnsiTheme="majorBidi" w:cstheme="majorBidi"/>
+          <w:sz w:val="24"/>
+          <w:szCs w:val="24"/>
+        </w:rPr>
+        <w:t xml:space="preserve"> </w:t>
+      </w:r>
+      <w:proofErr w:type="spellStart"/>
+      <w:r>
+        <w:rPr>
+          <w:rFonts w:asciiTheme="majorBidi" w:hAnsiTheme="majorBidi" w:cstheme="majorBidi"/>
+          <w:sz w:val="24"/>
+          <w:szCs w:val="24"/>
+        </w:rPr>
+        <w:t>bagi</w:t>
+      </w:r>
+      <w:proofErr w:type="spellEnd"/>
+      <w:r>
+        <w:rPr>
+          <w:rFonts w:asciiTheme="majorBidi" w:hAnsiTheme="majorBidi" w:cstheme="majorBidi"/>
+          <w:sz w:val="24"/>
+          <w:szCs w:val="24"/>
+        </w:rPr>
+        <w:t xml:space="preserve"> </w:t>
+      </w:r>
+      <w:proofErr w:type="spellStart"/>
+      <w:r>
+        <w:rPr>
+          <w:rFonts w:asciiTheme="majorBidi" w:hAnsiTheme="majorBidi" w:cstheme="majorBidi"/>
+          <w:sz w:val="24"/>
+          <w:szCs w:val="24"/>
+        </w:rPr>
+        <w:t>calon</w:t>
+      </w:r>
+      <w:proofErr w:type="spellEnd"/>
+      <w:r>
+        <w:rPr>
+          <w:rFonts w:asciiTheme="majorBidi" w:hAnsiTheme="majorBidi" w:cstheme="majorBidi"/>
+          <w:sz w:val="24"/>
+          <w:szCs w:val="24"/>
+        </w:rPr>
+        <w:t xml:space="preserve"> </w:t>
+      </w:r>
+      <w:proofErr w:type="spellStart"/>
+      <w:r>
+        <w:rPr>
+          <w:rFonts w:asciiTheme="majorBidi" w:hAnsiTheme="majorBidi" w:cstheme="majorBidi"/>
+          <w:sz w:val="24"/>
+          <w:szCs w:val="24"/>
+        </w:rPr>
+        <w:t>peserta</w:t>
+      </w:r>
+      <w:proofErr w:type="spellEnd"/>
+      <w:r>
+        <w:rPr>
+          <w:rFonts w:asciiTheme="majorBidi" w:hAnsiTheme="majorBidi" w:cstheme="majorBidi"/>
+          <w:sz w:val="24"/>
+          <w:szCs w:val="24"/>
+        </w:rPr>
+        <w:t xml:space="preserve"> </w:t>
+      </w:r>
+      <w:proofErr w:type="spellStart"/>
+      <w:r>
+        <w:rPr>
+          <w:rFonts w:asciiTheme="majorBidi" w:hAnsiTheme="majorBidi" w:cstheme="majorBidi"/>
+          <w:sz w:val="24"/>
+          <w:szCs w:val="24"/>
+        </w:rPr>
+        <w:t>didik</w:t>
+      </w:r>
+      <w:proofErr w:type="spellEnd"/>
+      <w:r>
+        <w:rPr>
+          <w:rFonts w:asciiTheme="majorBidi" w:hAnsiTheme="majorBidi" w:cstheme="majorBidi"/>
+          <w:sz w:val="24"/>
+          <w:szCs w:val="24"/>
+        </w:rPr>
+        <w:t xml:space="preserve"> dan </w:t>
+      </w:r>
+      <w:proofErr w:type="spellStart"/>
+      <w:r>
+        <w:rPr>
+          <w:rFonts w:asciiTheme="majorBidi" w:hAnsiTheme="majorBidi" w:cstheme="majorBidi"/>
+          <w:sz w:val="24"/>
+          <w:szCs w:val="24"/>
+        </w:rPr>
+        <w:t>yayasan</w:t>
+      </w:r>
+      <w:proofErr w:type="spellEnd"/>
+      <w:r>
+        <w:rPr>
+          <w:rFonts w:asciiTheme="majorBidi" w:hAnsiTheme="majorBidi" w:cstheme="majorBidi"/>
+          <w:sz w:val="24"/>
+          <w:szCs w:val="24"/>
+        </w:rPr>
+        <w:t xml:space="preserve">. </w:t>
+      </w:r>
+      <w:proofErr w:type="spellStart"/>
+      <w:r>
+        <w:rPr>
+          <w:rFonts w:asciiTheme="majorBidi" w:hAnsiTheme="majorBidi" w:cstheme="majorBidi"/>
+          <w:sz w:val="24"/>
+          <w:szCs w:val="24"/>
+        </w:rPr>
+        <w:t>Secara</w:t>
+      </w:r>
+      <w:proofErr w:type="spellEnd"/>
+      <w:r>
+        <w:rPr>
+          <w:rFonts w:asciiTheme="majorBidi" w:hAnsiTheme="majorBidi" w:cstheme="majorBidi"/>
+          <w:sz w:val="24"/>
+          <w:szCs w:val="24"/>
+        </w:rPr>
+        <w:t xml:space="preserve"> </w:t>
+      </w:r>
+      <w:proofErr w:type="spellStart"/>
+      <w:r>
+        <w:rPr>
+          <w:rFonts w:asciiTheme="majorBidi" w:hAnsiTheme="majorBidi" w:cstheme="majorBidi"/>
+          <w:sz w:val="24"/>
+          <w:szCs w:val="24"/>
+        </w:rPr>
+        <w:t>keseluruhan</w:t>
+      </w:r>
+      <w:proofErr w:type="spellEnd"/>
+      <w:r>
+        <w:rPr>
+          <w:rFonts w:asciiTheme="majorBidi" w:hAnsiTheme="majorBidi" w:cstheme="majorBidi"/>
+          <w:sz w:val="24"/>
+          <w:szCs w:val="24"/>
+        </w:rPr>
+        <w:t xml:space="preserve">, </w:t>
+      </w:r>
+      <w:proofErr w:type="spellStart"/>
+      <w:r>
+        <w:rPr>
+          <w:rFonts w:asciiTheme="majorBidi" w:hAnsiTheme="majorBidi" w:cstheme="majorBidi"/>
+          <w:sz w:val="24"/>
+          <w:szCs w:val="24"/>
+        </w:rPr>
+        <w:t>sistem</w:t>
+      </w:r>
+      <w:proofErr w:type="spellEnd"/>
+      <w:r>
+        <w:rPr>
+          <w:rFonts w:asciiTheme="majorBidi" w:hAnsiTheme="majorBidi" w:cstheme="majorBidi"/>
+          <w:sz w:val="24"/>
+          <w:szCs w:val="24"/>
+        </w:rPr>
+        <w:t xml:space="preserve"> </w:t>
+      </w:r>
+      <w:proofErr w:type="spellStart"/>
+      <w:r>
+        <w:rPr>
+          <w:rFonts w:asciiTheme="majorBidi" w:hAnsiTheme="majorBidi" w:cstheme="majorBidi"/>
+          <w:sz w:val="24"/>
+          <w:szCs w:val="24"/>
+        </w:rPr>
+        <w:t>ini</w:t>
+      </w:r>
+      <w:proofErr w:type="spellEnd"/>
+      <w:r>
+        <w:rPr>
+          <w:rFonts w:asciiTheme="majorBidi" w:hAnsiTheme="majorBidi" w:cstheme="majorBidi"/>
+          <w:sz w:val="24"/>
+          <w:szCs w:val="24"/>
+        </w:rPr>
+        <w:t xml:space="preserve"> </w:t>
+      </w:r>
+      <w:proofErr w:type="spellStart"/>
+      <w:r>
+        <w:rPr>
+          <w:rFonts w:asciiTheme="majorBidi" w:hAnsiTheme="majorBidi" w:cstheme="majorBidi"/>
+          <w:sz w:val="24"/>
+          <w:szCs w:val="24"/>
+        </w:rPr>
+        <w:t>telah</w:t>
+      </w:r>
+      <w:proofErr w:type="spellEnd"/>
+      <w:r>
+        <w:rPr>
+          <w:rFonts w:asciiTheme="majorBidi" w:hAnsiTheme="majorBidi" w:cstheme="majorBidi"/>
+          <w:sz w:val="24"/>
+          <w:szCs w:val="24"/>
+        </w:rPr>
+        <w:t xml:space="preserve"> </w:t>
+      </w:r>
+      <w:proofErr w:type="spellStart"/>
+      <w:r>
+        <w:rPr>
+          <w:rFonts w:asciiTheme="majorBidi" w:hAnsiTheme="majorBidi" w:cstheme="majorBidi"/>
+          <w:sz w:val="24"/>
+          <w:szCs w:val="24"/>
+        </w:rPr>
+        <w:t>memenuhi</w:t>
+      </w:r>
+      <w:proofErr w:type="spellEnd"/>
+      <w:r>
+        <w:rPr>
+          <w:rFonts w:asciiTheme="majorBidi" w:hAnsiTheme="majorBidi" w:cstheme="majorBidi"/>
+          <w:sz w:val="24"/>
+          <w:szCs w:val="24"/>
+        </w:rPr>
+        <w:t xml:space="preserve"> </w:t>
+      </w:r>
+      <w:proofErr w:type="spellStart"/>
+      <w:r>
+        <w:rPr>
+          <w:rFonts w:asciiTheme="majorBidi" w:hAnsiTheme="majorBidi" w:cstheme="majorBidi"/>
+          <w:sz w:val="24"/>
+          <w:szCs w:val="24"/>
+        </w:rPr>
+        <w:t>kebutuhan</w:t>
+      </w:r>
+      <w:proofErr w:type="spellEnd"/>
+      <w:r>
+        <w:rPr>
+          <w:rFonts w:asciiTheme="majorBidi" w:hAnsiTheme="majorBidi" w:cstheme="majorBidi"/>
+          <w:sz w:val="24"/>
+          <w:szCs w:val="24"/>
+        </w:rPr>
+        <w:t xml:space="preserve"> </w:t>
+      </w:r>
+      <w:proofErr w:type="spellStart"/>
+      <w:r>
+        <w:rPr>
+          <w:rFonts w:asciiTheme="majorBidi" w:hAnsiTheme="majorBidi" w:cstheme="majorBidi"/>
+          <w:sz w:val="24"/>
+          <w:szCs w:val="24"/>
+        </w:rPr>
+        <w:t>yayasan</w:t>
+      </w:r>
+      <w:proofErr w:type="spellEnd"/>
+      <w:r>
+        <w:rPr>
+          <w:rFonts w:asciiTheme="majorBidi" w:hAnsiTheme="majorBidi" w:cstheme="majorBidi"/>
+          <w:sz w:val="24"/>
+          <w:szCs w:val="24"/>
+        </w:rPr>
+        <w:t xml:space="preserve"> </w:t>
+      </w:r>
+      <w:proofErr w:type="spellStart"/>
+      <w:r>
+        <w:rPr>
+          <w:rFonts w:asciiTheme="majorBidi" w:hAnsiTheme="majorBidi" w:cstheme="majorBidi"/>
+          <w:sz w:val="24"/>
+          <w:szCs w:val="24"/>
+        </w:rPr>
+        <w:t>dalam</w:t>
+      </w:r>
+      <w:proofErr w:type="spellEnd"/>
+      <w:r>
+        <w:rPr>
+          <w:rFonts w:asciiTheme="majorBidi" w:hAnsiTheme="majorBidi" w:cstheme="majorBidi"/>
+          <w:sz w:val="24"/>
+          <w:szCs w:val="24"/>
+        </w:rPr>
+        <w:t xml:space="preserve"> </w:t>
+      </w:r>
+      <w:proofErr w:type="spellStart"/>
+      <w:r>
+        <w:rPr>
+          <w:rFonts w:asciiTheme="majorBidi" w:hAnsiTheme="majorBidi" w:cstheme="majorBidi"/>
+          <w:sz w:val="24"/>
+          <w:szCs w:val="24"/>
+        </w:rPr>
+        <w:t>meningkatkan</w:t>
+      </w:r>
+      <w:proofErr w:type="spellEnd"/>
+      <w:r>
+        <w:rPr>
+          <w:rFonts w:asciiTheme="majorBidi" w:hAnsiTheme="majorBidi" w:cstheme="majorBidi"/>
+          <w:sz w:val="24"/>
+          <w:szCs w:val="24"/>
+        </w:rPr>
+        <w:t xml:space="preserve"> </w:t>
+      </w:r>
+      <w:proofErr w:type="spellStart"/>
+      <w:r>
+        <w:rPr>
+          <w:rFonts w:asciiTheme="majorBidi" w:hAnsiTheme="majorBidi" w:cstheme="majorBidi"/>
+          <w:sz w:val="24"/>
+          <w:szCs w:val="24"/>
+        </w:rPr>
+        <w:t>efisiensi</w:t>
+      </w:r>
+      <w:proofErr w:type="spellEnd"/>
+      <w:r>
+        <w:rPr>
+          <w:rFonts w:asciiTheme="majorBidi" w:hAnsiTheme="majorBidi" w:cstheme="majorBidi"/>
+          <w:sz w:val="24"/>
+          <w:szCs w:val="24"/>
+        </w:rPr>
+        <w:t xml:space="preserve"> </w:t>
+      </w:r>
+      <w:proofErr w:type="spellStart"/>
+      <w:r>
+        <w:rPr>
+          <w:rFonts w:asciiTheme="majorBidi" w:hAnsiTheme="majorBidi" w:cstheme="majorBidi"/>
+          <w:sz w:val="24"/>
+          <w:szCs w:val="24"/>
+        </w:rPr>
+        <w:t>operasional</w:t>
+      </w:r>
+      <w:proofErr w:type="spellEnd"/>
+      <w:r>
+        <w:rPr>
+          <w:rFonts w:asciiTheme="majorBidi" w:hAnsiTheme="majorBidi" w:cstheme="majorBidi"/>
+          <w:sz w:val="24"/>
+          <w:szCs w:val="24"/>
+        </w:rPr>
+        <w:t xml:space="preserve"> </w:t>
+      </w:r>
+      <w:proofErr w:type="spellStart"/>
+      <w:r>
+        <w:rPr>
+          <w:rFonts w:asciiTheme="majorBidi" w:hAnsiTheme="majorBidi" w:cstheme="majorBidi"/>
+          <w:sz w:val="24"/>
+          <w:szCs w:val="24"/>
+        </w:rPr>
+        <w:t>serta</w:t>
+      </w:r>
+      <w:proofErr w:type="spellEnd"/>
+      <w:r>
+        <w:rPr>
+          <w:rFonts w:asciiTheme="majorBidi" w:hAnsiTheme="majorBidi" w:cstheme="majorBidi"/>
+          <w:sz w:val="24"/>
+          <w:szCs w:val="24"/>
+        </w:rPr>
+        <w:t xml:space="preserve"> </w:t>
+      </w:r>
+      <w:proofErr w:type="spellStart"/>
+      <w:r>
+        <w:rPr>
+          <w:rFonts w:asciiTheme="majorBidi" w:hAnsiTheme="majorBidi" w:cstheme="majorBidi"/>
+          <w:sz w:val="24"/>
+          <w:szCs w:val="24"/>
+        </w:rPr>
+        <w:t>mempermudah</w:t>
+      </w:r>
+      <w:proofErr w:type="spellEnd"/>
+      <w:r>
+        <w:rPr>
+          <w:rFonts w:asciiTheme="majorBidi" w:hAnsiTheme="majorBidi" w:cstheme="majorBidi"/>
+          <w:sz w:val="24"/>
+          <w:szCs w:val="24"/>
+        </w:rPr>
+        <w:t xml:space="preserve"> proses </w:t>
+      </w:r>
+      <w:proofErr w:type="spellStart"/>
+      <w:r>
+        <w:rPr>
+          <w:rFonts w:asciiTheme="majorBidi" w:hAnsiTheme="majorBidi" w:cstheme="majorBidi"/>
+          <w:sz w:val="24"/>
+          <w:szCs w:val="24"/>
+        </w:rPr>
+        <w:t>administrasi</w:t>
+      </w:r>
+      <w:proofErr w:type="spellEnd"/>
+      <w:r>
+        <w:rPr>
+          <w:rFonts w:asciiTheme="majorBidi" w:hAnsiTheme="majorBidi" w:cstheme="majorBidi"/>
+          <w:sz w:val="24"/>
+          <w:szCs w:val="24"/>
+        </w:rPr>
+        <w:t xml:space="preserve"> </w:t>
+      </w:r>
+      <w:proofErr w:type="spellStart"/>
+      <w:r>
+        <w:rPr>
+          <w:rFonts w:asciiTheme="majorBidi" w:hAnsiTheme="majorBidi" w:cstheme="majorBidi"/>
+          <w:sz w:val="24"/>
+          <w:szCs w:val="24"/>
+        </w:rPr>
+        <w:t>pendaftaran</w:t>
+      </w:r>
+      <w:proofErr w:type="spellEnd"/>
+      <w:r>
+        <w:rPr>
+          <w:rFonts w:asciiTheme="majorBidi" w:hAnsiTheme="majorBidi" w:cstheme="majorBidi"/>
+          <w:sz w:val="24"/>
+          <w:szCs w:val="24"/>
+        </w:rPr>
+        <w:t>.</w:t>
       </w:r>
     </w:p>
     <w:p>
@@ -190,13 +1730,527 @@
           <w:szCs w:val="24"/>
         </w:rPr>
       </w:pPr>
-      <w:r>
-        <w:rPr>
-          <w:rFonts w:asciiTheme="majorBidi" w:hAnsiTheme="majorBidi" w:cstheme="majorBidi"/>
-          <w:sz w:val="24"/>
-          <w:szCs w:val="24"/>
-        </w:rPr>
-        <w:t>Keberhasilan dari pengembangan sistem ini diharapkan dapat memberikan dampak positif bagi yayasan pendidikan dalam jangka panjang, tidak hanya mempercepat proses pendaftaran tetapi juga memperbaiki kualitas layanan yang diberikan kepada calon peserta didik.</w:t>
+      <w:proofErr w:type="spellStart"/>
+      <w:r>
+        <w:rPr>
+          <w:rFonts w:asciiTheme="majorBidi" w:hAnsiTheme="majorBidi" w:cstheme="majorBidi"/>
+          <w:sz w:val="24"/>
+          <w:szCs w:val="24"/>
+        </w:rPr>
+        <w:t>Keberhasilan</w:t>
+      </w:r>
+      <w:proofErr w:type="spellEnd"/>
+      <w:r>
+        <w:rPr>
+          <w:rFonts w:asciiTheme="majorBidi" w:hAnsiTheme="majorBidi" w:cstheme="majorBidi"/>
+          <w:sz w:val="24"/>
+          <w:szCs w:val="24"/>
+        </w:rPr>
+        <w:t xml:space="preserve"> </w:t>
+      </w:r>
+      <w:proofErr w:type="spellStart"/>
+      <w:r>
+        <w:rPr>
+          <w:rFonts w:asciiTheme="majorBidi" w:hAnsiTheme="majorBidi" w:cstheme="majorBidi"/>
+          <w:sz w:val="24"/>
+          <w:szCs w:val="24"/>
+        </w:rPr>
+        <w:t>dari</w:t>
+      </w:r>
+      <w:proofErr w:type="spellEnd"/>
+      <w:r>
+        <w:rPr>
+          <w:rFonts w:asciiTheme="majorBidi" w:hAnsiTheme="majorBidi" w:cstheme="majorBidi"/>
+          <w:sz w:val="24"/>
+          <w:szCs w:val="24"/>
+        </w:rPr>
+        <w:t xml:space="preserve"> </w:t>
+      </w:r>
+      <w:proofErr w:type="spellStart"/>
+      <w:r>
+        <w:rPr>
+          <w:rFonts w:asciiTheme="majorBidi" w:hAnsiTheme="majorBidi" w:cstheme="majorBidi"/>
+          <w:sz w:val="24"/>
+          <w:szCs w:val="24"/>
+        </w:rPr>
+        <w:t>pengembangan</w:t>
+      </w:r>
+      <w:proofErr w:type="spellEnd"/>
+      <w:r>
+        <w:rPr>
+          <w:rFonts w:asciiTheme="majorBidi" w:hAnsiTheme="majorBidi" w:cstheme="majorBidi"/>
+          <w:sz w:val="24"/>
+          <w:szCs w:val="24"/>
+        </w:rPr>
+        <w:t xml:space="preserve"> </w:t>
+      </w:r>
+      <w:proofErr w:type="spellStart"/>
+      <w:r>
+        <w:rPr>
+          <w:rFonts w:asciiTheme="majorBidi" w:hAnsiTheme="majorBidi" w:cstheme="majorBidi"/>
+          <w:sz w:val="24"/>
+          <w:szCs w:val="24"/>
+        </w:rPr>
+        <w:t>sistem</w:t>
+      </w:r>
+      <w:proofErr w:type="spellEnd"/>
+      <w:r>
+        <w:rPr>
+          <w:rFonts w:asciiTheme="majorBidi" w:hAnsiTheme="majorBidi" w:cstheme="majorBidi"/>
+          <w:sz w:val="24"/>
+          <w:szCs w:val="24"/>
+        </w:rPr>
+        <w:t xml:space="preserve"> </w:t>
+      </w:r>
+      <w:proofErr w:type="spellStart"/>
+      <w:r>
+        <w:rPr>
+          <w:rFonts w:asciiTheme="majorBidi" w:hAnsiTheme="majorBidi" w:cstheme="majorBidi"/>
+          <w:sz w:val="24"/>
+          <w:szCs w:val="24"/>
+        </w:rPr>
+        <w:t>ini</w:t>
+      </w:r>
+      <w:proofErr w:type="spellEnd"/>
+      <w:r>
+        <w:rPr>
+          <w:rFonts w:asciiTheme="majorBidi" w:hAnsiTheme="majorBidi" w:cstheme="majorBidi"/>
+          <w:sz w:val="24"/>
+          <w:szCs w:val="24"/>
+        </w:rPr>
+        <w:t xml:space="preserve"> </w:t>
+      </w:r>
+      <w:proofErr w:type="spellStart"/>
+      <w:r>
+        <w:rPr>
+          <w:rFonts w:asciiTheme="majorBidi" w:hAnsiTheme="majorBidi" w:cstheme="majorBidi"/>
+          <w:sz w:val="24"/>
+          <w:szCs w:val="24"/>
+        </w:rPr>
+        <w:t>diharapkan</w:t>
+      </w:r>
+      <w:proofErr w:type="spellEnd"/>
+      <w:r>
+        <w:rPr>
+          <w:rFonts w:asciiTheme="majorBidi" w:hAnsiTheme="majorBidi" w:cstheme="majorBidi"/>
+          <w:sz w:val="24"/>
+          <w:szCs w:val="24"/>
+        </w:rPr>
+        <w:t xml:space="preserve"> </w:t>
+      </w:r>
+      <w:proofErr w:type="spellStart"/>
+      <w:r>
+        <w:rPr>
+          <w:rFonts w:asciiTheme="majorBidi" w:hAnsiTheme="majorBidi" w:cstheme="majorBidi"/>
+          <w:sz w:val="24"/>
+          <w:szCs w:val="24"/>
+        </w:rPr>
+        <w:t>dapat</w:t>
+      </w:r>
+      <w:proofErr w:type="spellEnd"/>
+      <w:r>
+        <w:rPr>
+          <w:rFonts w:asciiTheme="majorBidi" w:hAnsiTheme="majorBidi" w:cstheme="majorBidi"/>
+          <w:sz w:val="24"/>
+          <w:szCs w:val="24"/>
+        </w:rPr>
+        <w:t xml:space="preserve"> </w:t>
+      </w:r>
+      <w:proofErr w:type="spellStart"/>
+      <w:r>
+        <w:rPr>
+          <w:rFonts w:asciiTheme="majorBidi" w:hAnsiTheme="majorBidi" w:cstheme="majorBidi"/>
+          <w:sz w:val="24"/>
+          <w:szCs w:val="24"/>
+        </w:rPr>
+        <w:t>memberikan</w:t>
+      </w:r>
+      <w:proofErr w:type="spellEnd"/>
+      <w:r>
+        <w:rPr>
+          <w:rFonts w:asciiTheme="majorBidi" w:hAnsiTheme="majorBidi" w:cstheme="majorBidi"/>
+          <w:sz w:val="24"/>
+          <w:szCs w:val="24"/>
+        </w:rPr>
+        <w:t xml:space="preserve"> </w:t>
+      </w:r>
+      <w:proofErr w:type="spellStart"/>
+      <w:r>
+        <w:rPr>
+          <w:rFonts w:asciiTheme="majorBidi" w:hAnsiTheme="majorBidi" w:cstheme="majorBidi"/>
+          <w:sz w:val="24"/>
+          <w:szCs w:val="24"/>
+        </w:rPr>
+        <w:t>dampak</w:t>
+      </w:r>
+      <w:proofErr w:type="spellEnd"/>
+      <w:r>
+        <w:rPr>
+          <w:rFonts w:asciiTheme="majorBidi" w:hAnsiTheme="majorBidi" w:cstheme="majorBidi"/>
+          <w:sz w:val="24"/>
+          <w:szCs w:val="24"/>
+        </w:rPr>
+        <w:t xml:space="preserve"> </w:t>
+      </w:r>
+      <w:proofErr w:type="spellStart"/>
+      <w:r>
+        <w:rPr>
+          <w:rFonts w:asciiTheme="majorBidi" w:hAnsiTheme="majorBidi" w:cstheme="majorBidi"/>
+          <w:sz w:val="24"/>
+          <w:szCs w:val="24"/>
+        </w:rPr>
+        <w:t>positif</w:t>
+      </w:r>
+      <w:proofErr w:type="spellEnd"/>
+      <w:r>
+        <w:rPr>
+          <w:rFonts w:asciiTheme="majorBidi" w:hAnsiTheme="majorBidi" w:cstheme="majorBidi"/>
+          <w:sz w:val="24"/>
+          <w:szCs w:val="24"/>
+        </w:rPr>
+        <w:t xml:space="preserve"> </w:t>
+      </w:r>
+      <w:proofErr w:type="spellStart"/>
+      <w:r>
+        <w:rPr>
+          <w:rFonts w:asciiTheme="majorBidi" w:hAnsiTheme="majorBidi" w:cstheme="majorBidi"/>
+          <w:sz w:val="24"/>
+          <w:szCs w:val="24"/>
+        </w:rPr>
+        <w:t>bagi</w:t>
+      </w:r>
+      <w:proofErr w:type="spellEnd"/>
+      <w:r>
+        <w:rPr>
+          <w:rFonts w:asciiTheme="majorBidi" w:hAnsiTheme="majorBidi" w:cstheme="majorBidi"/>
+          <w:sz w:val="24"/>
+          <w:szCs w:val="24"/>
+        </w:rPr>
+        <w:t xml:space="preserve"> </w:t>
+      </w:r>
+      <w:proofErr w:type="spellStart"/>
+      <w:r>
+        <w:rPr>
+          <w:rFonts w:asciiTheme="majorBidi" w:hAnsiTheme="majorBidi" w:cstheme="majorBidi"/>
+          <w:sz w:val="24"/>
+          <w:szCs w:val="24"/>
+        </w:rPr>
+        <w:t>yayasan</w:t>
+      </w:r>
+      <w:proofErr w:type="spellEnd"/>
+      <w:r>
+        <w:rPr>
+          <w:rFonts w:asciiTheme="majorBidi" w:hAnsiTheme="majorBidi" w:cstheme="majorBidi"/>
+          <w:sz w:val="24"/>
+          <w:szCs w:val="24"/>
+        </w:rPr>
+        <w:t xml:space="preserve"> </w:t>
+      </w:r>
+      <w:proofErr w:type="spellStart"/>
+      <w:r>
+        <w:rPr>
+          <w:rFonts w:asciiTheme="majorBidi" w:hAnsiTheme="majorBidi" w:cstheme="majorBidi"/>
+          <w:sz w:val="24"/>
+          <w:szCs w:val="24"/>
+        </w:rPr>
+        <w:t>pendidikan</w:t>
+      </w:r>
+      <w:proofErr w:type="spellEnd"/>
+      <w:r>
+        <w:rPr>
+          <w:rFonts w:asciiTheme="majorBidi" w:hAnsiTheme="majorBidi" w:cstheme="majorBidi"/>
+          <w:sz w:val="24"/>
+          <w:szCs w:val="24"/>
+        </w:rPr>
+        <w:t xml:space="preserve"> </w:t>
+      </w:r>
+      <w:proofErr w:type="spellStart"/>
+      <w:r>
+        <w:rPr>
+          <w:rFonts w:asciiTheme="majorBidi" w:hAnsiTheme="majorBidi" w:cstheme="majorBidi"/>
+          <w:sz w:val="24"/>
+          <w:szCs w:val="24"/>
+        </w:rPr>
+        <w:t>dalam</w:t>
+      </w:r>
+      <w:proofErr w:type="spellEnd"/>
+      <w:r>
+        <w:rPr>
+          <w:rFonts w:asciiTheme="majorBidi" w:hAnsiTheme="majorBidi" w:cstheme="majorBidi"/>
+          <w:sz w:val="24"/>
+          <w:szCs w:val="24"/>
+        </w:rPr>
+        <w:t xml:space="preserve"> </w:t>
+      </w:r>
+      <w:proofErr w:type="spellStart"/>
+      <w:r>
+        <w:rPr>
+          <w:rFonts w:asciiTheme="majorBidi" w:hAnsiTheme="majorBidi" w:cstheme="majorBidi"/>
+          <w:sz w:val="24"/>
+          <w:szCs w:val="24"/>
+        </w:rPr>
+        <w:t>jangka</w:t>
+      </w:r>
+      <w:proofErr w:type="spellEnd"/>
+      <w:r>
+        <w:rPr>
+          <w:rFonts w:asciiTheme="majorBidi" w:hAnsiTheme="majorBidi" w:cstheme="majorBidi"/>
+          <w:sz w:val="24"/>
+          <w:szCs w:val="24"/>
+        </w:rPr>
+        <w:t xml:space="preserve"> </w:t>
+      </w:r>
+      <w:proofErr w:type="spellStart"/>
+      <w:r>
+        <w:rPr>
+          <w:rFonts w:asciiTheme="majorBidi" w:hAnsiTheme="majorBidi" w:cstheme="majorBidi"/>
+          <w:sz w:val="24"/>
+          <w:szCs w:val="24"/>
+        </w:rPr>
+        <w:t>panjang</w:t>
+      </w:r>
+      <w:proofErr w:type="spellEnd"/>
+      <w:r>
+        <w:rPr>
+          <w:rFonts w:asciiTheme="majorBidi" w:hAnsiTheme="majorBidi" w:cstheme="majorBidi"/>
+          <w:sz w:val="24"/>
+          <w:szCs w:val="24"/>
+        </w:rPr>
+        <w:t xml:space="preserve">, </w:t>
+      </w:r>
+      <w:proofErr w:type="spellStart"/>
+      <w:r>
+        <w:rPr>
+          <w:rFonts w:asciiTheme="majorBidi" w:hAnsiTheme="majorBidi" w:cstheme="majorBidi"/>
+          <w:sz w:val="24"/>
+          <w:szCs w:val="24"/>
+        </w:rPr>
+        <w:t>tidak</w:t>
+      </w:r>
+      <w:proofErr w:type="spellEnd"/>
+      <w:r>
+        <w:rPr>
+          <w:rFonts w:asciiTheme="majorBidi" w:hAnsiTheme="majorBidi" w:cstheme="majorBidi"/>
+          <w:sz w:val="24"/>
+          <w:szCs w:val="24"/>
+        </w:rPr>
+        <w:t xml:space="preserve"> </w:t>
+      </w:r>
+      <w:proofErr w:type="spellStart"/>
+      <w:r>
+        <w:rPr>
+          <w:rFonts w:asciiTheme="majorBidi" w:hAnsiTheme="majorBidi" w:cstheme="majorBidi"/>
+          <w:sz w:val="24"/>
+          <w:szCs w:val="24"/>
+        </w:rPr>
+        <w:t>hanya</w:t>
+      </w:r>
+      <w:proofErr w:type="spellEnd"/>
+      <w:r>
+        <w:rPr>
+          <w:rFonts w:asciiTheme="majorBidi" w:hAnsiTheme="majorBidi" w:cstheme="majorBidi"/>
+          <w:sz w:val="24"/>
+          <w:szCs w:val="24"/>
+        </w:rPr>
+        <w:t xml:space="preserve"> </w:t>
+      </w:r>
+      <w:proofErr w:type="spellStart"/>
+      <w:r>
+        <w:rPr>
+          <w:rFonts w:asciiTheme="majorBidi" w:hAnsiTheme="majorBidi" w:cstheme="majorBidi"/>
+          <w:sz w:val="24"/>
+          <w:szCs w:val="24"/>
+        </w:rPr>
+        <w:t>mempercepat</w:t>
+      </w:r>
+      <w:proofErr w:type="spellEnd"/>
+      <w:r>
+        <w:rPr>
+          <w:rFonts w:asciiTheme="majorBidi" w:hAnsiTheme="majorBidi" w:cstheme="majorBidi"/>
+          <w:sz w:val="24"/>
+          <w:szCs w:val="24"/>
+        </w:rPr>
+        <w:t xml:space="preserve"> proses </w:t>
+      </w:r>
+      <w:proofErr w:type="spellStart"/>
+      <w:r>
+        <w:rPr>
+          <w:rFonts w:asciiTheme="majorBidi" w:hAnsiTheme="majorBidi" w:cstheme="majorBidi"/>
+          <w:sz w:val="24"/>
+          <w:szCs w:val="24"/>
+        </w:rPr>
+        <w:t>pendaftaran</w:t>
+      </w:r>
+      <w:proofErr w:type="spellEnd"/>
+      <w:r>
+        <w:rPr>
+          <w:rFonts w:asciiTheme="majorBidi" w:hAnsiTheme="majorBidi" w:cstheme="majorBidi"/>
+          <w:sz w:val="24"/>
+          <w:szCs w:val="24"/>
+        </w:rPr>
+        <w:t xml:space="preserve"> </w:t>
+      </w:r>
+      <w:proofErr w:type="spellStart"/>
+      <w:r>
+        <w:rPr>
+          <w:rFonts w:asciiTheme="majorBidi" w:hAnsiTheme="majorBidi" w:cstheme="majorBidi"/>
+          <w:sz w:val="24"/>
+          <w:szCs w:val="24"/>
+        </w:rPr>
+        <w:t>tetapi</w:t>
+      </w:r>
+      <w:proofErr w:type="spellEnd"/>
+      <w:r>
+        <w:rPr>
+          <w:rFonts w:asciiTheme="majorBidi" w:hAnsiTheme="majorBidi" w:cstheme="majorBidi"/>
+          <w:sz w:val="24"/>
+          <w:szCs w:val="24"/>
+        </w:rPr>
+        <w:t xml:space="preserve"> juga </w:t>
+      </w:r>
+      <w:proofErr w:type="spellStart"/>
+      <w:r>
+        <w:rPr>
+          <w:rFonts w:asciiTheme="majorBidi" w:hAnsiTheme="majorBidi" w:cstheme="majorBidi"/>
+          <w:sz w:val="24"/>
+          <w:szCs w:val="24"/>
+        </w:rPr>
+        <w:t>memperbaiki</w:t>
+      </w:r>
+      <w:proofErr w:type="spellEnd"/>
+      <w:r>
+        <w:rPr>
+          <w:rFonts w:asciiTheme="majorBidi" w:hAnsiTheme="majorBidi" w:cstheme="majorBidi"/>
+          <w:sz w:val="24"/>
+          <w:szCs w:val="24"/>
+        </w:rPr>
+        <w:t xml:space="preserve"> </w:t>
+      </w:r>
+      <w:proofErr w:type="spellStart"/>
+      <w:r>
+        <w:rPr>
+          <w:rFonts w:asciiTheme="majorBidi" w:hAnsiTheme="majorBidi" w:cstheme="majorBidi"/>
+          <w:sz w:val="24"/>
+          <w:szCs w:val="24"/>
+        </w:rPr>
+        <w:t>kualitas</w:t>
+      </w:r>
+      <w:proofErr w:type="spellEnd"/>
+      <w:r>
+        <w:rPr>
+          <w:rFonts w:asciiTheme="majorBidi" w:hAnsiTheme="majorBidi" w:cstheme="majorBidi"/>
+          <w:sz w:val="24"/>
+          <w:szCs w:val="24"/>
+        </w:rPr>
+        <w:t xml:space="preserve"> </w:t>
+      </w:r>
+      <w:proofErr w:type="spellStart"/>
+      <w:r>
+        <w:rPr>
+          <w:rFonts w:asciiTheme="majorBidi" w:hAnsiTheme="majorBidi" w:cstheme="majorBidi"/>
+          <w:sz w:val="24"/>
+          <w:szCs w:val="24"/>
+        </w:rPr>
+        <w:t>layanan</w:t>
+      </w:r>
+      <w:proofErr w:type="spellEnd"/>
+      <w:r>
+        <w:rPr>
+          <w:rFonts w:asciiTheme="majorBidi" w:hAnsiTheme="majorBidi" w:cstheme="majorBidi"/>
+          <w:sz w:val="24"/>
+          <w:szCs w:val="24"/>
+        </w:rPr>
+        <w:t xml:space="preserve"> yang </w:t>
+      </w:r>
+      <w:proofErr w:type="spellStart"/>
+      <w:r>
+        <w:rPr>
+          <w:rFonts w:asciiTheme="majorBidi" w:hAnsiTheme="majorBidi" w:cstheme="majorBidi"/>
+          <w:sz w:val="24"/>
+          <w:szCs w:val="24"/>
+        </w:rPr>
+        <w:t>diberikan</w:t>
+      </w:r>
+      <w:proofErr w:type="spellEnd"/>
+      <w:r>
+        <w:rPr>
+          <w:rFonts w:asciiTheme="majorBidi" w:hAnsiTheme="majorBidi" w:cstheme="majorBidi"/>
+          <w:sz w:val="24"/>
+          <w:szCs w:val="24"/>
+        </w:rPr>
+        <w:t xml:space="preserve"> </w:t>
+      </w:r>
+      <w:proofErr w:type="spellStart"/>
+      <w:r>
+        <w:rPr>
+          <w:rFonts w:asciiTheme="majorBidi" w:hAnsiTheme="majorBidi" w:cstheme="majorBidi"/>
+          <w:sz w:val="24"/>
+          <w:szCs w:val="24"/>
+        </w:rPr>
+        <w:t>kepada</w:t>
+      </w:r>
+      <w:proofErr w:type="spellEnd"/>
+      <w:r>
+        <w:rPr>
+          <w:rFonts w:asciiTheme="majorBidi" w:hAnsiTheme="majorBidi" w:cstheme="majorBidi"/>
+          <w:sz w:val="24"/>
+          <w:szCs w:val="24"/>
+        </w:rPr>
+        <w:t xml:space="preserve"> </w:t>
+      </w:r>
+      <w:proofErr w:type="spellStart"/>
+      <w:r>
+        <w:rPr>
+          <w:rFonts w:asciiTheme="majorBidi" w:hAnsiTheme="majorBidi" w:cstheme="majorBidi"/>
+          <w:sz w:val="24"/>
+          <w:szCs w:val="24"/>
+        </w:rPr>
+        <w:t>calon</w:t>
+      </w:r>
+      <w:proofErr w:type="spellEnd"/>
+      <w:r>
+        <w:rPr>
+          <w:rFonts w:asciiTheme="majorBidi" w:hAnsiTheme="majorBidi" w:cstheme="majorBidi"/>
+          <w:sz w:val="24"/>
+          <w:szCs w:val="24"/>
+        </w:rPr>
+        <w:t xml:space="preserve"> </w:t>
+      </w:r>
+      <w:proofErr w:type="spellStart"/>
+      <w:r>
+        <w:rPr>
+          <w:rFonts w:asciiTheme="majorBidi" w:hAnsiTheme="majorBidi" w:cstheme="majorBidi"/>
+          <w:sz w:val="24"/>
+          <w:szCs w:val="24"/>
+        </w:rPr>
+        <w:t>peserta</w:t>
+      </w:r>
+      <w:proofErr w:type="spellEnd"/>
+      <w:r>
+        <w:rPr>
+          <w:rFonts w:asciiTheme="majorBidi" w:hAnsiTheme="majorBidi" w:cstheme="majorBidi"/>
+          <w:sz w:val="24"/>
+          <w:szCs w:val="24"/>
+        </w:rPr>
+        <w:t xml:space="preserve"> </w:t>
+      </w:r>
+      <w:proofErr w:type="spellStart"/>
+      <w:r>
+        <w:rPr>
+          <w:rFonts w:asciiTheme="majorBidi" w:hAnsiTheme="majorBidi" w:cstheme="majorBidi"/>
+          <w:sz w:val="24"/>
+          <w:szCs w:val="24"/>
+        </w:rPr>
+        <w:t>didik</w:t>
+      </w:r>
+      <w:proofErr w:type="spellEnd"/>
+      <w:r>
+        <w:rPr>
+          <w:rFonts w:asciiTheme="majorBidi" w:hAnsiTheme="majorBidi" w:cstheme="majorBidi"/>
+          <w:sz w:val="24"/>
+          <w:szCs w:val="24"/>
+        </w:rPr>
+        <w:t>.</w:t>
       </w:r>
     </w:p>
     <w:p>
@@ -229,13 +2283,59 @@
           <w:szCs w:val="24"/>
         </w:rPr>
       </w:pPr>
+      <w:proofErr w:type="spellStart"/>
       <w:r>
         <w:rPr>
           <w:rFonts w:ascii="Times New Roman" w:hAnsi="Times New Roman" w:cs="Times New Roman"/>
           <w:sz w:val="24"/>
           <w:szCs w:val="24"/>
         </w:rPr>
-        <w:t xml:space="preserve">Meskipun sistem pendaftaran </w:t>
+        <w:t>Meskipun</w:t>
+      </w:r>
+      <w:proofErr w:type="spellEnd"/>
+      <w:r>
+        <w:rPr>
+          <w:rFonts w:ascii="Times New Roman" w:hAnsi="Times New Roman" w:cs="Times New Roman"/>
+          <w:sz w:val="24"/>
+          <w:szCs w:val="24"/>
+        </w:rPr>
+        <w:t xml:space="preserve"> </w:t>
+      </w:r>
+      <w:proofErr w:type="spellStart"/>
+      <w:r>
+        <w:rPr>
+          <w:rFonts w:ascii="Times New Roman" w:hAnsi="Times New Roman" w:cs="Times New Roman"/>
+          <w:sz w:val="24"/>
+          <w:szCs w:val="24"/>
+        </w:rPr>
+        <w:t>sistem</w:t>
+      </w:r>
+      <w:proofErr w:type="spellEnd"/>
+      <w:r>
+        <w:rPr>
+          <w:rFonts w:ascii="Times New Roman" w:hAnsi="Times New Roman" w:cs="Times New Roman"/>
+          <w:sz w:val="24"/>
+          <w:szCs w:val="24"/>
+        </w:rPr>
+        <w:t xml:space="preserve"> </w:t>
+      </w:r>
+      <w:proofErr w:type="spellStart"/>
+      <w:r>
+        <w:rPr>
+          <w:rFonts w:ascii="Times New Roman" w:hAnsi="Times New Roman" w:cs="Times New Roman"/>
+          <w:sz w:val="24"/>
+          <w:szCs w:val="24"/>
+        </w:rPr>
+        <w:t>pendaftaran</w:t>
+      </w:r>
+      <w:proofErr w:type="spellEnd"/>
+      <w:r>
+        <w:rPr>
+          <w:rFonts w:ascii="Times New Roman" w:hAnsi="Times New Roman" w:cs="Times New Roman"/>
+          <w:sz w:val="24"/>
+          <w:szCs w:val="24"/>
+        </w:rPr>
+        <w:t xml:space="preserve"> </w:t>
       </w:r>
       <w:r>
         <w:rPr>
@@ -253,7 +2353,223 @@
           <w:sz w:val="24"/>
           <w:szCs w:val="24"/>
         </w:rPr>
-        <w:t xml:space="preserve"> yang dikembangkan telah memberikan manfaat yang signifikan, terdapat beberapa saran yang dapat meningkatkan kualitas sistem di masa mendatang:</w:t>
+        <w:t xml:space="preserve"> yang </w:t>
+      </w:r>
+      <w:proofErr w:type="spellStart"/>
+      <w:r>
+        <w:rPr>
+          <w:rFonts w:ascii="Times New Roman" w:hAnsi="Times New Roman" w:cs="Times New Roman"/>
+          <w:sz w:val="24"/>
+          <w:szCs w:val="24"/>
+        </w:rPr>
+        <w:t>dikembangkan</w:t>
+      </w:r>
+      <w:proofErr w:type="spellEnd"/>
+      <w:r>
+        <w:rPr>
+          <w:rFonts w:ascii="Times New Roman" w:hAnsi="Times New Roman" w:cs="Times New Roman"/>
+          <w:sz w:val="24"/>
+          <w:szCs w:val="24"/>
+        </w:rPr>
+        <w:t xml:space="preserve"> </w:t>
+      </w:r>
+      <w:proofErr w:type="spellStart"/>
+      <w:r>
+        <w:rPr>
+          <w:rFonts w:ascii="Times New Roman" w:hAnsi="Times New Roman" w:cs="Times New Roman"/>
+          <w:sz w:val="24"/>
+          <w:szCs w:val="24"/>
+        </w:rPr>
+        <w:t>telah</w:t>
+      </w:r>
+      <w:proofErr w:type="spellEnd"/>
+      <w:r>
+        <w:rPr>
+          <w:rFonts w:ascii="Times New Roman" w:hAnsi="Times New Roman" w:cs="Times New Roman"/>
+          <w:sz w:val="24"/>
+          <w:szCs w:val="24"/>
+        </w:rPr>
+        <w:t xml:space="preserve"> </w:t>
+      </w:r>
+      <w:proofErr w:type="spellStart"/>
+      <w:r>
+        <w:rPr>
+          <w:rFonts w:ascii="Times New Roman" w:hAnsi="Times New Roman" w:cs="Times New Roman"/>
+          <w:sz w:val="24"/>
+          <w:szCs w:val="24"/>
+        </w:rPr>
+        <w:t>memberikan</w:t>
+      </w:r>
+      <w:proofErr w:type="spellEnd"/>
+      <w:r>
+        <w:rPr>
+          <w:rFonts w:ascii="Times New Roman" w:hAnsi="Times New Roman" w:cs="Times New Roman"/>
+          <w:sz w:val="24"/>
+          <w:szCs w:val="24"/>
+        </w:rPr>
+        <w:t xml:space="preserve"> </w:t>
+      </w:r>
+      <w:proofErr w:type="spellStart"/>
+      <w:r>
+        <w:rPr>
+          <w:rFonts w:ascii="Times New Roman" w:hAnsi="Times New Roman" w:cs="Times New Roman"/>
+          <w:sz w:val="24"/>
+          <w:szCs w:val="24"/>
+        </w:rPr>
+        <w:t>manfaat</w:t>
+      </w:r>
+      <w:proofErr w:type="spellEnd"/>
+      <w:r>
+        <w:rPr>
+          <w:rFonts w:ascii="Times New Roman" w:hAnsi="Times New Roman" w:cs="Times New Roman"/>
+          <w:sz w:val="24"/>
+          <w:szCs w:val="24"/>
+        </w:rPr>
+        <w:t xml:space="preserve"> yang </w:t>
+      </w:r>
+      <w:proofErr w:type="spellStart"/>
+      <w:r>
+        <w:rPr>
+          <w:rFonts w:ascii="Times New Roman" w:hAnsi="Times New Roman" w:cs="Times New Roman"/>
+          <w:sz w:val="24"/>
+          <w:szCs w:val="24"/>
+        </w:rPr>
+        <w:t>signifikan</w:t>
+      </w:r>
+      <w:proofErr w:type="spellEnd"/>
+      <w:r>
+        <w:rPr>
+          <w:rFonts w:ascii="Times New Roman" w:hAnsi="Times New Roman" w:cs="Times New Roman"/>
+          <w:sz w:val="24"/>
+          <w:szCs w:val="24"/>
+        </w:rPr>
+        <w:t xml:space="preserve">, </w:t>
+      </w:r>
+      <w:proofErr w:type="spellStart"/>
+      <w:r>
+        <w:rPr>
+          <w:rFonts w:ascii="Times New Roman" w:hAnsi="Times New Roman" w:cs="Times New Roman"/>
+          <w:sz w:val="24"/>
+          <w:szCs w:val="24"/>
+        </w:rPr>
+        <w:t>terdapat</w:t>
+      </w:r>
+      <w:proofErr w:type="spellEnd"/>
+      <w:r>
+        <w:rPr>
+          <w:rFonts w:ascii="Times New Roman" w:hAnsi="Times New Roman" w:cs="Times New Roman"/>
+          <w:sz w:val="24"/>
+          <w:szCs w:val="24"/>
+        </w:rPr>
+        <w:t xml:space="preserve"> </w:t>
+      </w:r>
+      <w:proofErr w:type="spellStart"/>
+      <w:r>
+        <w:rPr>
+          <w:rFonts w:ascii="Times New Roman" w:hAnsi="Times New Roman" w:cs="Times New Roman"/>
+          <w:sz w:val="24"/>
+          <w:szCs w:val="24"/>
+        </w:rPr>
+        <w:t>beberapa</w:t>
+      </w:r>
+      <w:proofErr w:type="spellEnd"/>
+      <w:r>
+        <w:rPr>
+          <w:rFonts w:ascii="Times New Roman" w:hAnsi="Times New Roman" w:cs="Times New Roman"/>
+          <w:sz w:val="24"/>
+          <w:szCs w:val="24"/>
+        </w:rPr>
+        <w:t xml:space="preserve"> saran yang </w:t>
+      </w:r>
+      <w:proofErr w:type="spellStart"/>
+      <w:r>
+        <w:rPr>
+          <w:rFonts w:ascii="Times New Roman" w:hAnsi="Times New Roman" w:cs="Times New Roman"/>
+          <w:sz w:val="24"/>
+          <w:szCs w:val="24"/>
+        </w:rPr>
+        <w:t>dapat</w:t>
+      </w:r>
+      <w:proofErr w:type="spellEnd"/>
+      <w:r>
+        <w:rPr>
+          <w:rFonts w:ascii="Times New Roman" w:hAnsi="Times New Roman" w:cs="Times New Roman"/>
+          <w:sz w:val="24"/>
+          <w:szCs w:val="24"/>
+        </w:rPr>
+        <w:t xml:space="preserve"> </w:t>
+      </w:r>
+      <w:proofErr w:type="spellStart"/>
+      <w:r>
+        <w:rPr>
+          <w:rFonts w:ascii="Times New Roman" w:hAnsi="Times New Roman" w:cs="Times New Roman"/>
+          <w:sz w:val="24"/>
+          <w:szCs w:val="24"/>
+        </w:rPr>
+        <w:t>meningkatkan</w:t>
+      </w:r>
+      <w:proofErr w:type="spellEnd"/>
+      <w:r>
+        <w:rPr>
+          <w:rFonts w:ascii="Times New Roman" w:hAnsi="Times New Roman" w:cs="Times New Roman"/>
+          <w:sz w:val="24"/>
+          <w:szCs w:val="24"/>
+        </w:rPr>
+        <w:t xml:space="preserve"> </w:t>
+      </w:r>
+      <w:proofErr w:type="spellStart"/>
+      <w:r>
+        <w:rPr>
+          <w:rFonts w:ascii="Times New Roman" w:hAnsi="Times New Roman" w:cs="Times New Roman"/>
+          <w:sz w:val="24"/>
+          <w:szCs w:val="24"/>
+        </w:rPr>
+        <w:t>kualitas</w:t>
+      </w:r>
+      <w:proofErr w:type="spellEnd"/>
+      <w:r>
+        <w:rPr>
+          <w:rFonts w:ascii="Times New Roman" w:hAnsi="Times New Roman" w:cs="Times New Roman"/>
+          <w:sz w:val="24"/>
+          <w:szCs w:val="24"/>
+        </w:rPr>
+        <w:t xml:space="preserve"> </w:t>
+      </w:r>
+      <w:proofErr w:type="spellStart"/>
+      <w:r>
+        <w:rPr>
+          <w:rFonts w:ascii="Times New Roman" w:hAnsi="Times New Roman" w:cs="Times New Roman"/>
+          <w:sz w:val="24"/>
+          <w:szCs w:val="24"/>
+        </w:rPr>
+        <w:t>sistem</w:t>
+      </w:r>
+      <w:proofErr w:type="spellEnd"/>
+      <w:r>
+        <w:rPr>
+          <w:rFonts w:ascii="Times New Roman" w:hAnsi="Times New Roman" w:cs="Times New Roman"/>
+          <w:sz w:val="24"/>
+          <w:szCs w:val="24"/>
+        </w:rPr>
+        <w:t xml:space="preserve"> di masa </w:t>
+      </w:r>
+      <w:proofErr w:type="spellStart"/>
+      <w:r>
+        <w:rPr>
+          <w:rFonts w:ascii="Times New Roman" w:hAnsi="Times New Roman" w:cs="Times New Roman"/>
+          <w:sz w:val="24"/>
+          <w:szCs w:val="24"/>
+        </w:rPr>
+        <w:t>mendatang</w:t>
+      </w:r>
+      <w:proofErr w:type="spellEnd"/>
+      <w:r>
+        <w:rPr>
+          <w:rFonts w:ascii="Times New Roman" w:hAnsi="Times New Roman" w:cs="Times New Roman"/>
+          <w:sz w:val="24"/>
+          <w:szCs w:val="24"/>
+        </w:rPr>
+        <w:t>:</w:t>
       </w:r>
     </w:p>
     <w:p>
@@ -278,7 +2594,51 @@
           <w:sz w:val="24"/>
           <w:szCs w:val="24"/>
         </w:rPr>
-        <w:t>Integrasi dengan Sistem Akademik Yayasan</w:t>
+        <w:t xml:space="preserve">Integrasi </w:t>
+      </w:r>
+      <w:proofErr w:type="spellStart"/>
+      <w:r>
+        <w:rPr>
+          <w:rFonts w:asciiTheme="majorBidi" w:hAnsiTheme="majorBidi" w:cstheme="majorBidi"/>
+          <w:b/>
+          <w:bCs/>
+          <w:sz w:val="24"/>
+          <w:szCs w:val="24"/>
+        </w:rPr>
+        <w:t>dengan</w:t>
+      </w:r>
+      <w:proofErr w:type="spellEnd"/>
+      <w:r>
+        <w:rPr>
+          <w:rFonts w:asciiTheme="majorBidi" w:hAnsiTheme="majorBidi" w:cstheme="majorBidi"/>
+          <w:b/>
+          <w:bCs/>
+          <w:sz w:val="24"/>
+          <w:szCs w:val="24"/>
+        </w:rPr>
+        <w:t xml:space="preserve"> </w:t>
+      </w:r>
+      <w:proofErr w:type="spellStart"/>
+      <w:r>
+        <w:rPr>
+          <w:rFonts w:asciiTheme="majorBidi" w:hAnsiTheme="majorBidi" w:cstheme="majorBidi"/>
+          <w:b/>
+          <w:bCs/>
+          <w:sz w:val="24"/>
+          <w:szCs w:val="24"/>
+        </w:rPr>
+        <w:t>Sistem</w:t>
+      </w:r>
+      <w:proofErr w:type="spellEnd"/>
+      <w:r>
+        <w:rPr>
+          <w:rFonts w:asciiTheme="majorBidi" w:hAnsiTheme="majorBidi" w:cstheme="majorBidi"/>
+          <w:b/>
+          <w:bCs/>
+          <w:sz w:val="24"/>
+          <w:szCs w:val="24"/>
+        </w:rPr>
+        <w:t xml:space="preserve"> Akademik Yayasan</w:t>
       </w:r>
     </w:p>
     <w:p>
@@ -292,13 +2652,59 @@
           <w:szCs w:val="24"/>
         </w:rPr>
       </w:pPr>
-      <w:r>
-        <w:rPr>
-          <w:rFonts w:asciiTheme="majorBidi" w:hAnsiTheme="majorBidi" w:cstheme="majorBidi"/>
-          <w:sz w:val="24"/>
-          <w:szCs w:val="24"/>
-        </w:rPr>
-        <w:t xml:space="preserve">Mengintegrasikan sistem pendaftaran </w:t>
+      <w:proofErr w:type="spellStart"/>
+      <w:r>
+        <w:rPr>
+          <w:rFonts w:asciiTheme="majorBidi" w:hAnsiTheme="majorBidi" w:cstheme="majorBidi"/>
+          <w:sz w:val="24"/>
+          <w:szCs w:val="24"/>
+        </w:rPr>
+        <w:t>Mengintegrasikan</w:t>
+      </w:r>
+      <w:proofErr w:type="spellEnd"/>
+      <w:r>
+        <w:rPr>
+          <w:rFonts w:asciiTheme="majorBidi" w:hAnsiTheme="majorBidi" w:cstheme="majorBidi"/>
+          <w:sz w:val="24"/>
+          <w:szCs w:val="24"/>
+        </w:rPr>
+        <w:t xml:space="preserve"> </w:t>
+      </w:r>
+      <w:proofErr w:type="spellStart"/>
+      <w:r>
+        <w:rPr>
+          <w:rFonts w:asciiTheme="majorBidi" w:hAnsiTheme="majorBidi" w:cstheme="majorBidi"/>
+          <w:sz w:val="24"/>
+          <w:szCs w:val="24"/>
+        </w:rPr>
+        <w:t>sistem</w:t>
+      </w:r>
+      <w:proofErr w:type="spellEnd"/>
+      <w:r>
+        <w:rPr>
+          <w:rFonts w:asciiTheme="majorBidi" w:hAnsiTheme="majorBidi" w:cstheme="majorBidi"/>
+          <w:sz w:val="24"/>
+          <w:szCs w:val="24"/>
+        </w:rPr>
+        <w:t xml:space="preserve"> </w:t>
+      </w:r>
+      <w:proofErr w:type="spellStart"/>
+      <w:r>
+        <w:rPr>
+          <w:rFonts w:asciiTheme="majorBidi" w:hAnsiTheme="majorBidi" w:cstheme="majorBidi"/>
+          <w:sz w:val="24"/>
+          <w:szCs w:val="24"/>
+        </w:rPr>
+        <w:t>pendaftaran</w:t>
+      </w:r>
+      <w:proofErr w:type="spellEnd"/>
+      <w:r>
+        <w:rPr>
+          <w:rFonts w:asciiTheme="majorBidi" w:hAnsiTheme="majorBidi" w:cstheme="majorBidi"/>
+          <w:sz w:val="24"/>
+          <w:szCs w:val="24"/>
+        </w:rPr>
+        <w:t xml:space="preserve"> </w:t>
       </w:r>
       <w:r>
         <w:rPr>
@@ -316,8 +2722,405 @@
           <w:sz w:val="24"/>
           <w:szCs w:val="24"/>
         </w:rPr>
-        <w:t xml:space="preserve"> dengan sistem akademik yayasan akan meningkatkan efisiensi dalam pengelolaan data siswa setelah diterima. Hal ini memungkinkan otomatisasi proses administrasi, seperti penempatan kelas dan pengelolaan jadwal, yang akan </w:t>
-      </w:r>
+        <w:t xml:space="preserve"> </w:t>
+      </w:r>
+      <w:proofErr w:type="spellStart"/>
+      <w:r>
+        <w:rPr>
+          <w:rFonts w:asciiTheme="majorBidi" w:hAnsiTheme="majorBidi" w:cstheme="majorBidi"/>
+          <w:sz w:val="24"/>
+          <w:szCs w:val="24"/>
+        </w:rPr>
+        <w:t>dengan</w:t>
+      </w:r>
+      <w:proofErr w:type="spellEnd"/>
+      <w:r>
+        <w:rPr>
+          <w:rFonts w:asciiTheme="majorBidi" w:hAnsiTheme="majorBidi" w:cstheme="majorBidi"/>
+          <w:sz w:val="24"/>
+          <w:szCs w:val="24"/>
+        </w:rPr>
+        <w:t xml:space="preserve"> </w:t>
+      </w:r>
+      <w:proofErr w:type="spellStart"/>
+      <w:r>
+        <w:rPr>
+          <w:rFonts w:asciiTheme="majorBidi" w:hAnsiTheme="majorBidi" w:cstheme="majorBidi"/>
+          <w:sz w:val="24"/>
+          <w:szCs w:val="24"/>
+        </w:rPr>
+        <w:t>sistem</w:t>
+      </w:r>
+      <w:proofErr w:type="spellEnd"/>
+      <w:r>
+        <w:rPr>
+          <w:rFonts w:asciiTheme="majorBidi" w:hAnsiTheme="majorBidi" w:cstheme="majorBidi"/>
+          <w:sz w:val="24"/>
+          <w:szCs w:val="24"/>
+        </w:rPr>
+        <w:t xml:space="preserve"> </w:t>
+      </w:r>
+      <w:proofErr w:type="spellStart"/>
+      <w:r>
+        <w:rPr>
+          <w:rFonts w:asciiTheme="majorBidi" w:hAnsiTheme="majorBidi" w:cstheme="majorBidi"/>
+          <w:sz w:val="24"/>
+          <w:szCs w:val="24"/>
+        </w:rPr>
+        <w:t>akademik</w:t>
+      </w:r>
+      <w:proofErr w:type="spellEnd"/>
+      <w:r>
+        <w:rPr>
+          <w:rFonts w:asciiTheme="majorBidi" w:hAnsiTheme="majorBidi" w:cstheme="majorBidi"/>
+          <w:sz w:val="24"/>
+          <w:szCs w:val="24"/>
+        </w:rPr>
+        <w:t xml:space="preserve"> </w:t>
+      </w:r>
+      <w:proofErr w:type="spellStart"/>
+      <w:r>
+        <w:rPr>
+          <w:rFonts w:asciiTheme="majorBidi" w:hAnsiTheme="majorBidi" w:cstheme="majorBidi"/>
+          <w:sz w:val="24"/>
+          <w:szCs w:val="24"/>
+        </w:rPr>
+        <w:t>yayasan</w:t>
+      </w:r>
+      <w:proofErr w:type="spellEnd"/>
+      <w:r>
+        <w:rPr>
+          <w:rFonts w:asciiTheme="majorBidi" w:hAnsiTheme="majorBidi" w:cstheme="majorBidi"/>
+          <w:sz w:val="24"/>
+          <w:szCs w:val="24"/>
+        </w:rPr>
+        <w:t xml:space="preserve"> </w:t>
+      </w:r>
+      <w:proofErr w:type="spellStart"/>
+      <w:r>
+        <w:rPr>
+          <w:rFonts w:asciiTheme="majorBidi" w:hAnsiTheme="majorBidi" w:cstheme="majorBidi"/>
+          <w:sz w:val="24"/>
+          <w:szCs w:val="24"/>
+        </w:rPr>
+        <w:t>akan</w:t>
+      </w:r>
+      <w:proofErr w:type="spellEnd"/>
+      <w:r>
+        <w:rPr>
+          <w:rFonts w:asciiTheme="majorBidi" w:hAnsiTheme="majorBidi" w:cstheme="majorBidi"/>
+          <w:sz w:val="24"/>
+          <w:szCs w:val="24"/>
+        </w:rPr>
+        <w:t xml:space="preserve"> </w:t>
+      </w:r>
+      <w:proofErr w:type="spellStart"/>
+      <w:r>
+        <w:rPr>
+          <w:rFonts w:asciiTheme="majorBidi" w:hAnsiTheme="majorBidi" w:cstheme="majorBidi"/>
+          <w:sz w:val="24"/>
+          <w:szCs w:val="24"/>
+        </w:rPr>
+        <w:t>meningkatkan</w:t>
+      </w:r>
+      <w:proofErr w:type="spellEnd"/>
+      <w:r>
+        <w:rPr>
+          <w:rFonts w:asciiTheme="majorBidi" w:hAnsiTheme="majorBidi" w:cstheme="majorBidi"/>
+          <w:sz w:val="24"/>
+          <w:szCs w:val="24"/>
+        </w:rPr>
+        <w:t xml:space="preserve"> </w:t>
+      </w:r>
+      <w:proofErr w:type="spellStart"/>
+      <w:r>
+        <w:rPr>
+          <w:rFonts w:asciiTheme="majorBidi" w:hAnsiTheme="majorBidi" w:cstheme="majorBidi"/>
+          <w:sz w:val="24"/>
+          <w:szCs w:val="24"/>
+        </w:rPr>
+        <w:t>efisiensi</w:t>
+      </w:r>
+      <w:proofErr w:type="spellEnd"/>
+      <w:r>
+        <w:rPr>
+          <w:rFonts w:asciiTheme="majorBidi" w:hAnsiTheme="majorBidi" w:cstheme="majorBidi"/>
+          <w:sz w:val="24"/>
+          <w:szCs w:val="24"/>
+        </w:rPr>
+        <w:t xml:space="preserve"> </w:t>
+      </w:r>
+      <w:proofErr w:type="spellStart"/>
+      <w:r>
+        <w:rPr>
+          <w:rFonts w:asciiTheme="majorBidi" w:hAnsiTheme="majorBidi" w:cstheme="majorBidi"/>
+          <w:sz w:val="24"/>
+          <w:szCs w:val="24"/>
+        </w:rPr>
+        <w:t>dalam</w:t>
+      </w:r>
+      <w:proofErr w:type="spellEnd"/>
+      <w:r>
+        <w:rPr>
+          <w:rFonts w:asciiTheme="majorBidi" w:hAnsiTheme="majorBidi" w:cstheme="majorBidi"/>
+          <w:sz w:val="24"/>
+          <w:szCs w:val="24"/>
+        </w:rPr>
+        <w:t xml:space="preserve"> </w:t>
+      </w:r>
+      <w:proofErr w:type="spellStart"/>
+      <w:r>
+        <w:rPr>
+          <w:rFonts w:asciiTheme="majorBidi" w:hAnsiTheme="majorBidi" w:cstheme="majorBidi"/>
+          <w:sz w:val="24"/>
+          <w:szCs w:val="24"/>
+        </w:rPr>
+        <w:t>pengelolaan</w:t>
+      </w:r>
+      <w:proofErr w:type="spellEnd"/>
+      <w:r>
+        <w:rPr>
+          <w:rFonts w:asciiTheme="majorBidi" w:hAnsiTheme="majorBidi" w:cstheme="majorBidi"/>
+          <w:sz w:val="24"/>
+          <w:szCs w:val="24"/>
+        </w:rPr>
+        <w:t xml:space="preserve"> data </w:t>
+      </w:r>
+      <w:proofErr w:type="spellStart"/>
+      <w:r>
+        <w:rPr>
+          <w:rFonts w:asciiTheme="majorBidi" w:hAnsiTheme="majorBidi" w:cstheme="majorBidi"/>
+          <w:sz w:val="24"/>
+          <w:szCs w:val="24"/>
+        </w:rPr>
+        <w:t>siswa</w:t>
+      </w:r>
+      <w:proofErr w:type="spellEnd"/>
+      <w:r>
+        <w:rPr>
+          <w:rFonts w:asciiTheme="majorBidi" w:hAnsiTheme="majorBidi" w:cstheme="majorBidi"/>
+          <w:sz w:val="24"/>
+          <w:szCs w:val="24"/>
+        </w:rPr>
+        <w:t xml:space="preserve"> </w:t>
+      </w:r>
+      <w:proofErr w:type="spellStart"/>
+      <w:r>
+        <w:rPr>
+          <w:rFonts w:asciiTheme="majorBidi" w:hAnsiTheme="majorBidi" w:cstheme="majorBidi"/>
+          <w:sz w:val="24"/>
+          <w:szCs w:val="24"/>
+        </w:rPr>
+        <w:t>setelah</w:t>
+      </w:r>
+      <w:proofErr w:type="spellEnd"/>
+      <w:r>
+        <w:rPr>
+          <w:rFonts w:asciiTheme="majorBidi" w:hAnsiTheme="majorBidi" w:cstheme="majorBidi"/>
+          <w:sz w:val="24"/>
+          <w:szCs w:val="24"/>
+        </w:rPr>
+        <w:t xml:space="preserve"> </w:t>
+      </w:r>
+      <w:proofErr w:type="spellStart"/>
+      <w:r>
+        <w:rPr>
+          <w:rFonts w:asciiTheme="majorBidi" w:hAnsiTheme="majorBidi" w:cstheme="majorBidi"/>
+          <w:sz w:val="24"/>
+          <w:szCs w:val="24"/>
+        </w:rPr>
+        <w:t>diterima</w:t>
+      </w:r>
+      <w:proofErr w:type="spellEnd"/>
+      <w:r>
+        <w:rPr>
+          <w:rFonts w:asciiTheme="majorBidi" w:hAnsiTheme="majorBidi" w:cstheme="majorBidi"/>
+          <w:sz w:val="24"/>
+          <w:szCs w:val="24"/>
+        </w:rPr>
+        <w:t xml:space="preserve">. Hal </w:t>
+      </w:r>
+      <w:proofErr w:type="spellStart"/>
+      <w:r>
+        <w:rPr>
+          <w:rFonts w:asciiTheme="majorBidi" w:hAnsiTheme="majorBidi" w:cstheme="majorBidi"/>
+          <w:sz w:val="24"/>
+          <w:szCs w:val="24"/>
+        </w:rPr>
+        <w:t>ini</w:t>
+      </w:r>
+      <w:proofErr w:type="spellEnd"/>
+      <w:r>
+        <w:rPr>
+          <w:rFonts w:asciiTheme="majorBidi" w:hAnsiTheme="majorBidi" w:cstheme="majorBidi"/>
+          <w:sz w:val="24"/>
+          <w:szCs w:val="24"/>
+        </w:rPr>
+        <w:t xml:space="preserve"> </w:t>
+      </w:r>
+      <w:proofErr w:type="spellStart"/>
+      <w:r>
+        <w:rPr>
+          <w:rFonts w:asciiTheme="majorBidi" w:hAnsiTheme="majorBidi" w:cstheme="majorBidi"/>
+          <w:sz w:val="24"/>
+          <w:szCs w:val="24"/>
+        </w:rPr>
+        <w:t>memungkinkan</w:t>
+      </w:r>
+      <w:proofErr w:type="spellEnd"/>
+      <w:r>
+        <w:rPr>
+          <w:rFonts w:asciiTheme="majorBidi" w:hAnsiTheme="majorBidi" w:cstheme="majorBidi"/>
+          <w:sz w:val="24"/>
+          <w:szCs w:val="24"/>
+        </w:rPr>
+        <w:t xml:space="preserve"> </w:t>
+      </w:r>
+      <w:proofErr w:type="spellStart"/>
+      <w:r>
+        <w:rPr>
+          <w:rFonts w:asciiTheme="majorBidi" w:hAnsiTheme="majorBidi" w:cstheme="majorBidi"/>
+          <w:sz w:val="24"/>
+          <w:szCs w:val="24"/>
+        </w:rPr>
+        <w:t>otomatisasi</w:t>
+      </w:r>
+      <w:proofErr w:type="spellEnd"/>
+      <w:r>
+        <w:rPr>
+          <w:rFonts w:asciiTheme="majorBidi" w:hAnsiTheme="majorBidi" w:cstheme="majorBidi"/>
+          <w:sz w:val="24"/>
+          <w:szCs w:val="24"/>
+        </w:rPr>
+        <w:t xml:space="preserve"> proses </w:t>
+      </w:r>
+      <w:proofErr w:type="spellStart"/>
+      <w:r>
+        <w:rPr>
+          <w:rFonts w:asciiTheme="majorBidi" w:hAnsiTheme="majorBidi" w:cstheme="majorBidi"/>
+          <w:sz w:val="24"/>
+          <w:szCs w:val="24"/>
+        </w:rPr>
+        <w:t>administrasi</w:t>
+      </w:r>
+      <w:proofErr w:type="spellEnd"/>
+      <w:r>
+        <w:rPr>
+          <w:rFonts w:asciiTheme="majorBidi" w:hAnsiTheme="majorBidi" w:cstheme="majorBidi"/>
+          <w:sz w:val="24"/>
+          <w:szCs w:val="24"/>
+        </w:rPr>
+        <w:t xml:space="preserve">, </w:t>
+      </w:r>
+      <w:proofErr w:type="spellStart"/>
+      <w:r>
+        <w:rPr>
+          <w:rFonts w:asciiTheme="majorBidi" w:hAnsiTheme="majorBidi" w:cstheme="majorBidi"/>
+          <w:sz w:val="24"/>
+          <w:szCs w:val="24"/>
+        </w:rPr>
+        <w:t>seperti</w:t>
+      </w:r>
+      <w:proofErr w:type="spellEnd"/>
+      <w:r>
+        <w:rPr>
+          <w:rFonts w:asciiTheme="majorBidi" w:hAnsiTheme="majorBidi" w:cstheme="majorBidi"/>
+          <w:sz w:val="24"/>
+          <w:szCs w:val="24"/>
+        </w:rPr>
+        <w:t xml:space="preserve"> </w:t>
+      </w:r>
+      <w:proofErr w:type="spellStart"/>
+      <w:r>
+        <w:rPr>
+          <w:rFonts w:asciiTheme="majorBidi" w:hAnsiTheme="majorBidi" w:cstheme="majorBidi"/>
+          <w:sz w:val="24"/>
+          <w:szCs w:val="24"/>
+        </w:rPr>
+        <w:t>penempatan</w:t>
+      </w:r>
+      <w:proofErr w:type="spellEnd"/>
+      <w:r>
+        <w:rPr>
+          <w:rFonts w:asciiTheme="majorBidi" w:hAnsiTheme="majorBidi" w:cstheme="majorBidi"/>
+          <w:sz w:val="24"/>
+          <w:szCs w:val="24"/>
+        </w:rPr>
+        <w:t xml:space="preserve"> </w:t>
+      </w:r>
+      <w:proofErr w:type="spellStart"/>
+      <w:r>
+        <w:rPr>
+          <w:rFonts w:asciiTheme="majorBidi" w:hAnsiTheme="majorBidi" w:cstheme="majorBidi"/>
+          <w:sz w:val="24"/>
+          <w:szCs w:val="24"/>
+        </w:rPr>
+        <w:t>kelas</w:t>
+      </w:r>
+      <w:proofErr w:type="spellEnd"/>
+      <w:r>
+        <w:rPr>
+          <w:rFonts w:asciiTheme="majorBidi" w:hAnsiTheme="majorBidi" w:cstheme="majorBidi"/>
+          <w:sz w:val="24"/>
+          <w:szCs w:val="24"/>
+        </w:rPr>
+        <w:t xml:space="preserve"> dan </w:t>
+      </w:r>
+      <w:proofErr w:type="spellStart"/>
+      <w:r>
+        <w:rPr>
+          <w:rFonts w:asciiTheme="majorBidi" w:hAnsiTheme="majorBidi" w:cstheme="majorBidi"/>
+          <w:sz w:val="24"/>
+          <w:szCs w:val="24"/>
+        </w:rPr>
+        <w:t>pengelolaan</w:t>
+      </w:r>
+      <w:proofErr w:type="spellEnd"/>
+      <w:r>
+        <w:rPr>
+          <w:rFonts w:asciiTheme="majorBidi" w:hAnsiTheme="majorBidi" w:cstheme="majorBidi"/>
+          <w:sz w:val="24"/>
+          <w:szCs w:val="24"/>
+        </w:rPr>
+        <w:t xml:space="preserve"> </w:t>
+      </w:r>
+      <w:proofErr w:type="spellStart"/>
+      <w:r>
+        <w:rPr>
+          <w:rFonts w:asciiTheme="majorBidi" w:hAnsiTheme="majorBidi" w:cstheme="majorBidi"/>
+          <w:sz w:val="24"/>
+          <w:szCs w:val="24"/>
+        </w:rPr>
+        <w:t>jadwal</w:t>
+      </w:r>
+      <w:proofErr w:type="spellEnd"/>
+      <w:r>
+        <w:rPr>
+          <w:rFonts w:asciiTheme="majorBidi" w:hAnsiTheme="majorBidi" w:cstheme="majorBidi"/>
+          <w:sz w:val="24"/>
+          <w:szCs w:val="24"/>
+        </w:rPr>
+        <w:t xml:space="preserve">, yang </w:t>
+      </w:r>
+      <w:proofErr w:type="spellStart"/>
+      <w:r>
+        <w:rPr>
+          <w:rFonts w:asciiTheme="majorBidi" w:hAnsiTheme="majorBidi" w:cstheme="majorBidi"/>
+          <w:sz w:val="24"/>
+          <w:szCs w:val="24"/>
+        </w:rPr>
+        <w:t>akan</w:t>
+      </w:r>
+      <w:proofErr w:type="spellEnd"/>
+      <w:r>
+        <w:rPr>
+          <w:rFonts w:asciiTheme="majorBidi" w:hAnsiTheme="majorBidi" w:cstheme="majorBidi"/>
+          <w:sz w:val="24"/>
+          <w:szCs w:val="24"/>
+        </w:rPr>
+        <w:t xml:space="preserve"> </w:t>
+      </w:r>
+      <w:proofErr w:type="spellStart"/>
       <w:r>
         <w:rPr>
           <w:rFonts w:asciiTheme="majorBidi" w:hAnsiTheme="majorBidi" w:cstheme="majorBidi"/>
@@ -325,7 +3128,124 @@
           <w:szCs w:val="24"/>
         </w:rPr>
         <w:lastRenderedPageBreak/>
-        <w:t>mengurangi waktu dan tenaga yang dibutuhkan untuk memproses data secara manual.</w:t>
+        <w:t>mengurangi</w:t>
+      </w:r>
+      <w:proofErr w:type="spellEnd"/>
+      <w:r>
+        <w:rPr>
+          <w:rFonts w:asciiTheme="majorBidi" w:hAnsiTheme="majorBidi" w:cstheme="majorBidi"/>
+          <w:sz w:val="24"/>
+          <w:szCs w:val="24"/>
+        </w:rPr>
+        <w:t xml:space="preserve"> </w:t>
+      </w:r>
+      <w:proofErr w:type="spellStart"/>
+      <w:r>
+        <w:rPr>
+          <w:rFonts w:asciiTheme="majorBidi" w:hAnsiTheme="majorBidi" w:cstheme="majorBidi"/>
+          <w:sz w:val="24"/>
+          <w:szCs w:val="24"/>
+        </w:rPr>
+        <w:t>waktu</w:t>
+      </w:r>
+      <w:proofErr w:type="spellEnd"/>
+      <w:r>
+        <w:rPr>
+          <w:rFonts w:asciiTheme="majorBidi" w:hAnsiTheme="majorBidi" w:cstheme="majorBidi"/>
+          <w:sz w:val="24"/>
+          <w:szCs w:val="24"/>
+        </w:rPr>
+        <w:t xml:space="preserve"> dan </w:t>
+      </w:r>
+      <w:proofErr w:type="spellStart"/>
+      <w:r>
+        <w:rPr>
+          <w:rFonts w:asciiTheme="majorBidi" w:hAnsiTheme="majorBidi" w:cstheme="majorBidi"/>
+          <w:sz w:val="24"/>
+          <w:szCs w:val="24"/>
+        </w:rPr>
+        <w:t>tenaga</w:t>
+      </w:r>
+      <w:proofErr w:type="spellEnd"/>
+      <w:r>
+        <w:rPr>
+          <w:rFonts w:asciiTheme="majorBidi" w:hAnsiTheme="majorBidi" w:cstheme="majorBidi"/>
+          <w:sz w:val="24"/>
+          <w:szCs w:val="24"/>
+        </w:rPr>
+        <w:t xml:space="preserve"> yang </w:t>
+      </w:r>
+      <w:proofErr w:type="spellStart"/>
+      <w:r>
+        <w:rPr>
+          <w:rFonts w:asciiTheme="majorBidi" w:hAnsiTheme="majorBidi" w:cstheme="majorBidi"/>
+          <w:sz w:val="24"/>
+          <w:szCs w:val="24"/>
+        </w:rPr>
+        <w:t>dibutuhkan</w:t>
+      </w:r>
+      <w:proofErr w:type="spellEnd"/>
+      <w:r>
+        <w:rPr>
+          <w:rFonts w:asciiTheme="majorBidi" w:hAnsiTheme="majorBidi" w:cstheme="majorBidi"/>
+          <w:sz w:val="24"/>
+          <w:szCs w:val="24"/>
+        </w:rPr>
+        <w:t xml:space="preserve"> </w:t>
+      </w:r>
+      <w:proofErr w:type="spellStart"/>
+      <w:r>
+        <w:rPr>
+          <w:rFonts w:asciiTheme="majorBidi" w:hAnsiTheme="majorBidi" w:cstheme="majorBidi"/>
+          <w:sz w:val="24"/>
+          <w:szCs w:val="24"/>
+        </w:rPr>
+        <w:t>untuk</w:t>
+      </w:r>
+      <w:proofErr w:type="spellEnd"/>
+      <w:r>
+        <w:rPr>
+          <w:rFonts w:asciiTheme="majorBidi" w:hAnsiTheme="majorBidi" w:cstheme="majorBidi"/>
+          <w:sz w:val="24"/>
+          <w:szCs w:val="24"/>
+        </w:rPr>
+        <w:t xml:space="preserve"> </w:t>
+      </w:r>
+      <w:proofErr w:type="spellStart"/>
+      <w:r>
+        <w:rPr>
+          <w:rFonts w:asciiTheme="majorBidi" w:hAnsiTheme="majorBidi" w:cstheme="majorBidi"/>
+          <w:sz w:val="24"/>
+          <w:szCs w:val="24"/>
+        </w:rPr>
+        <w:t>memproses</w:t>
+      </w:r>
+      <w:proofErr w:type="spellEnd"/>
+      <w:r>
+        <w:rPr>
+          <w:rFonts w:asciiTheme="majorBidi" w:hAnsiTheme="majorBidi" w:cstheme="majorBidi"/>
+          <w:sz w:val="24"/>
+          <w:szCs w:val="24"/>
+        </w:rPr>
+        <w:t xml:space="preserve"> data </w:t>
+      </w:r>
+      <w:proofErr w:type="spellStart"/>
+      <w:r>
+        <w:rPr>
+          <w:rFonts w:asciiTheme="majorBidi" w:hAnsiTheme="majorBidi" w:cstheme="majorBidi"/>
+          <w:sz w:val="24"/>
+          <w:szCs w:val="24"/>
+        </w:rPr>
+        <w:t>secara</w:t>
+      </w:r>
+      <w:proofErr w:type="spellEnd"/>
+      <w:r>
+        <w:rPr>
+          <w:rFonts w:asciiTheme="majorBidi" w:hAnsiTheme="majorBidi" w:cstheme="majorBidi"/>
+          <w:sz w:val="24"/>
+          <w:szCs w:val="24"/>
+        </w:rPr>
+        <w:t xml:space="preserve"> manual.</w:t>
       </w:r>
     </w:p>
     <w:p>
@@ -354,6 +3274,7 @@
           <w:szCs w:val="24"/>
         </w:rPr>
       </w:pPr>
+      <w:proofErr w:type="spellStart"/>
       <w:r>
         <w:rPr>
           <w:rFonts w:asciiTheme="majorBidi" w:hAnsiTheme="majorBidi" w:cstheme="majorBidi"/>
@@ -362,7 +3283,40 @@
           <w:sz w:val="24"/>
           <w:szCs w:val="24"/>
         </w:rPr>
-        <w:t xml:space="preserve">Pengembangan Aplikasi </w:t>
+        <w:t>Pengembangan</w:t>
+      </w:r>
+      <w:proofErr w:type="spellEnd"/>
+      <w:r>
+        <w:rPr>
+          <w:rFonts w:asciiTheme="majorBidi" w:hAnsiTheme="majorBidi" w:cstheme="majorBidi"/>
+          <w:b/>
+          <w:bCs/>
+          <w:sz w:val="24"/>
+          <w:szCs w:val="24"/>
+        </w:rPr>
+        <w:t xml:space="preserve"> </w:t>
+      </w:r>
+      <w:proofErr w:type="spellStart"/>
+      <w:r>
+        <w:rPr>
+          <w:rFonts w:asciiTheme="majorBidi" w:hAnsiTheme="majorBidi" w:cstheme="majorBidi"/>
+          <w:b/>
+          <w:bCs/>
+          <w:sz w:val="24"/>
+          <w:szCs w:val="24"/>
+        </w:rPr>
+        <w:t>Aplikasi</w:t>
+      </w:r>
+      <w:proofErr w:type="spellEnd"/>
+      <w:r>
+        <w:rPr>
+          <w:rFonts w:asciiTheme="majorBidi" w:hAnsiTheme="majorBidi" w:cstheme="majorBidi"/>
+          <w:b/>
+          <w:bCs/>
+          <w:sz w:val="24"/>
+          <w:szCs w:val="24"/>
+        </w:rPr>
+        <w:t xml:space="preserve"> </w:t>
       </w:r>
       <w:r>
         <w:rPr>
@@ -388,13 +3342,221 @@
           <w:szCs w:val="24"/>
         </w:rPr>
       </w:pPr>
-      <w:r>
-        <w:rPr>
-          <w:rFonts w:asciiTheme="majorBidi" w:hAnsiTheme="majorBidi" w:cstheme="majorBidi"/>
-          <w:sz w:val="24"/>
-          <w:szCs w:val="24"/>
-        </w:rPr>
-        <w:t xml:space="preserve">Aplikasi ini memungkinkan siswa melakukan absensi digital, sementara guru dan staf dapat memantau kehadiran secara </w:t>
+      <w:proofErr w:type="spellStart"/>
+      <w:r>
+        <w:rPr>
+          <w:rFonts w:asciiTheme="majorBidi" w:hAnsiTheme="majorBidi" w:cstheme="majorBidi"/>
+          <w:sz w:val="24"/>
+          <w:szCs w:val="24"/>
+        </w:rPr>
+        <w:t>Aplikasi</w:t>
+      </w:r>
+      <w:proofErr w:type="spellEnd"/>
+      <w:r>
+        <w:rPr>
+          <w:rFonts w:asciiTheme="majorBidi" w:hAnsiTheme="majorBidi" w:cstheme="majorBidi"/>
+          <w:sz w:val="24"/>
+          <w:szCs w:val="24"/>
+        </w:rPr>
+        <w:t xml:space="preserve"> </w:t>
+      </w:r>
+      <w:proofErr w:type="spellStart"/>
+      <w:r>
+        <w:rPr>
+          <w:rFonts w:asciiTheme="majorBidi" w:hAnsiTheme="majorBidi" w:cstheme="majorBidi"/>
+          <w:sz w:val="24"/>
+          <w:szCs w:val="24"/>
+        </w:rPr>
+        <w:t>ini</w:t>
+      </w:r>
+      <w:proofErr w:type="spellEnd"/>
+      <w:r>
+        <w:rPr>
+          <w:rFonts w:asciiTheme="majorBidi" w:hAnsiTheme="majorBidi" w:cstheme="majorBidi"/>
+          <w:sz w:val="24"/>
+          <w:szCs w:val="24"/>
+        </w:rPr>
+        <w:t xml:space="preserve"> </w:t>
+      </w:r>
+      <w:proofErr w:type="spellStart"/>
+      <w:r>
+        <w:rPr>
+          <w:rFonts w:asciiTheme="majorBidi" w:hAnsiTheme="majorBidi" w:cstheme="majorBidi"/>
+          <w:sz w:val="24"/>
+          <w:szCs w:val="24"/>
+        </w:rPr>
+        <w:t>memungkinkan</w:t>
+      </w:r>
+      <w:proofErr w:type="spellEnd"/>
+      <w:r>
+        <w:rPr>
+          <w:rFonts w:asciiTheme="majorBidi" w:hAnsiTheme="majorBidi" w:cstheme="majorBidi"/>
+          <w:sz w:val="24"/>
+          <w:szCs w:val="24"/>
+        </w:rPr>
+        <w:t xml:space="preserve"> </w:t>
+      </w:r>
+      <w:proofErr w:type="spellStart"/>
+      <w:r>
+        <w:rPr>
+          <w:rFonts w:asciiTheme="majorBidi" w:hAnsiTheme="majorBidi" w:cstheme="majorBidi"/>
+          <w:sz w:val="24"/>
+          <w:szCs w:val="24"/>
+        </w:rPr>
+        <w:t>siswa</w:t>
+      </w:r>
+      <w:proofErr w:type="spellEnd"/>
+      <w:r>
+        <w:rPr>
+          <w:rFonts w:asciiTheme="majorBidi" w:hAnsiTheme="majorBidi" w:cstheme="majorBidi"/>
+          <w:sz w:val="24"/>
+          <w:szCs w:val="24"/>
+        </w:rPr>
+        <w:t xml:space="preserve"> </w:t>
+      </w:r>
+      <w:proofErr w:type="spellStart"/>
+      <w:r>
+        <w:rPr>
+          <w:rFonts w:asciiTheme="majorBidi" w:hAnsiTheme="majorBidi" w:cstheme="majorBidi"/>
+          <w:sz w:val="24"/>
+          <w:szCs w:val="24"/>
+        </w:rPr>
+        <w:t>melakukan</w:t>
+      </w:r>
+      <w:proofErr w:type="spellEnd"/>
+      <w:r>
+        <w:rPr>
+          <w:rFonts w:asciiTheme="majorBidi" w:hAnsiTheme="majorBidi" w:cstheme="majorBidi"/>
+          <w:sz w:val="24"/>
+          <w:szCs w:val="24"/>
+        </w:rPr>
+        <w:t xml:space="preserve"> </w:t>
+      </w:r>
+      <w:proofErr w:type="spellStart"/>
+      <w:r>
+        <w:rPr>
+          <w:rFonts w:asciiTheme="majorBidi" w:hAnsiTheme="majorBidi" w:cstheme="majorBidi"/>
+          <w:sz w:val="24"/>
+          <w:szCs w:val="24"/>
+        </w:rPr>
+        <w:t>absensi</w:t>
+      </w:r>
+      <w:proofErr w:type="spellEnd"/>
+      <w:r>
+        <w:rPr>
+          <w:rFonts w:asciiTheme="majorBidi" w:hAnsiTheme="majorBidi" w:cstheme="majorBidi"/>
+          <w:sz w:val="24"/>
+          <w:szCs w:val="24"/>
+        </w:rPr>
+        <w:t xml:space="preserve"> digital, </w:t>
+      </w:r>
+      <w:proofErr w:type="spellStart"/>
+      <w:r>
+        <w:rPr>
+          <w:rFonts w:asciiTheme="majorBidi" w:hAnsiTheme="majorBidi" w:cstheme="majorBidi"/>
+          <w:sz w:val="24"/>
+          <w:szCs w:val="24"/>
+        </w:rPr>
+        <w:t>sementara</w:t>
+      </w:r>
+      <w:proofErr w:type="spellEnd"/>
+      <w:r>
+        <w:rPr>
+          <w:rFonts w:asciiTheme="majorBidi" w:hAnsiTheme="majorBidi" w:cstheme="majorBidi"/>
+          <w:sz w:val="24"/>
+          <w:szCs w:val="24"/>
+        </w:rPr>
+        <w:t xml:space="preserve"> guru dan </w:t>
+      </w:r>
+      <w:proofErr w:type="spellStart"/>
+      <w:r>
+        <w:rPr>
+          <w:rFonts w:asciiTheme="majorBidi" w:hAnsiTheme="majorBidi" w:cstheme="majorBidi"/>
+          <w:sz w:val="24"/>
+          <w:szCs w:val="24"/>
+        </w:rPr>
+        <w:t>staf</w:t>
+      </w:r>
+      <w:proofErr w:type="spellEnd"/>
+      <w:r>
+        <w:rPr>
+          <w:rFonts w:asciiTheme="majorBidi" w:hAnsiTheme="majorBidi" w:cstheme="majorBidi"/>
+          <w:sz w:val="24"/>
+          <w:szCs w:val="24"/>
+        </w:rPr>
+        <w:t xml:space="preserve"> </w:t>
+      </w:r>
+      <w:proofErr w:type="spellStart"/>
+      <w:r>
+        <w:rPr>
+          <w:rFonts w:asciiTheme="majorBidi" w:hAnsiTheme="majorBidi" w:cstheme="majorBidi"/>
+          <w:sz w:val="24"/>
+          <w:szCs w:val="24"/>
+        </w:rPr>
+        <w:t>dapat</w:t>
+      </w:r>
+      <w:proofErr w:type="spellEnd"/>
+      <w:r>
+        <w:rPr>
+          <w:rFonts w:asciiTheme="majorBidi" w:hAnsiTheme="majorBidi" w:cstheme="majorBidi"/>
+          <w:sz w:val="24"/>
+          <w:szCs w:val="24"/>
+        </w:rPr>
+        <w:t xml:space="preserve"> </w:t>
+      </w:r>
+      <w:proofErr w:type="spellStart"/>
+      <w:r>
+        <w:rPr>
+          <w:rFonts w:asciiTheme="majorBidi" w:hAnsiTheme="majorBidi" w:cstheme="majorBidi"/>
+          <w:sz w:val="24"/>
+          <w:szCs w:val="24"/>
+        </w:rPr>
+        <w:t>memantau</w:t>
+      </w:r>
+      <w:proofErr w:type="spellEnd"/>
+      <w:r>
+        <w:rPr>
+          <w:rFonts w:asciiTheme="majorBidi" w:hAnsiTheme="majorBidi" w:cstheme="majorBidi"/>
+          <w:sz w:val="24"/>
+          <w:szCs w:val="24"/>
+        </w:rPr>
+        <w:t xml:space="preserve"> </w:t>
+      </w:r>
+      <w:proofErr w:type="spellStart"/>
+      <w:r>
+        <w:rPr>
+          <w:rFonts w:asciiTheme="majorBidi" w:hAnsiTheme="majorBidi" w:cstheme="majorBidi"/>
+          <w:sz w:val="24"/>
+          <w:szCs w:val="24"/>
+        </w:rPr>
+        <w:t>kehadiran</w:t>
+      </w:r>
+      <w:proofErr w:type="spellEnd"/>
+      <w:r>
+        <w:rPr>
+          <w:rFonts w:asciiTheme="majorBidi" w:hAnsiTheme="majorBidi" w:cstheme="majorBidi"/>
+          <w:sz w:val="24"/>
+          <w:szCs w:val="24"/>
+        </w:rPr>
+        <w:t xml:space="preserve"> </w:t>
+      </w:r>
+      <w:proofErr w:type="spellStart"/>
+      <w:r>
+        <w:rPr>
+          <w:rFonts w:asciiTheme="majorBidi" w:hAnsiTheme="majorBidi" w:cstheme="majorBidi"/>
+          <w:sz w:val="24"/>
+          <w:szCs w:val="24"/>
+        </w:rPr>
+        <w:t>secara</w:t>
+      </w:r>
+      <w:proofErr w:type="spellEnd"/>
+      <w:r>
+        <w:rPr>
+          <w:rFonts w:asciiTheme="majorBidi" w:hAnsiTheme="majorBidi" w:cstheme="majorBidi"/>
+          <w:sz w:val="24"/>
+          <w:szCs w:val="24"/>
+        </w:rPr>
+        <w:t xml:space="preserve"> </w:t>
       </w:r>
       <w:r>
         <w:rPr>
@@ -412,59 +3574,314 @@
           <w:sz w:val="24"/>
           <w:szCs w:val="24"/>
         </w:rPr>
-        <w:t>. Dengan fitur notifikasi ke orang tua dan integrasi ke sistem sekolah, absensi menjadi lebih mudah, transparan, dan terkelola dengan baik.</w:t>
-      </w:r>
-    </w:p>
-    <w:p>
-      <w:pPr>
-        <w:spacing w:line="360" w:lineRule="auto"/>
-        <w:rPr>
-          <w:rFonts w:asciiTheme="majorBidi" w:hAnsiTheme="majorBidi" w:cstheme="majorBidi"/>
-          <w:sz w:val="24"/>
-          <w:szCs w:val="24"/>
-        </w:rPr>
-      </w:pPr>
-    </w:p>
-    <w:p>
-      <w:pPr>
-        <w:spacing w:line="360" w:lineRule="auto"/>
-        <w:rPr>
-          <w:rFonts w:asciiTheme="majorBidi" w:hAnsiTheme="majorBidi" w:cstheme="majorBidi"/>
-          <w:sz w:val="24"/>
-          <w:szCs w:val="24"/>
-        </w:rPr>
-      </w:pPr>
-    </w:p>
-    <w:p>
-      <w:pPr>
-        <w:spacing w:line="360" w:lineRule="auto"/>
-        <w:rPr>
-          <w:rFonts w:asciiTheme="majorBidi" w:hAnsiTheme="majorBidi" w:cstheme="majorBidi"/>
-          <w:sz w:val="24"/>
-          <w:szCs w:val="24"/>
-        </w:rPr>
-      </w:pPr>
-    </w:p>
-    <w:p>
-      <w:pPr>
-        <w:spacing w:line="360" w:lineRule="auto"/>
-        <w:rPr>
-          <w:rFonts w:asciiTheme="majorBidi" w:hAnsiTheme="majorBidi" w:cstheme="majorBidi"/>
-          <w:sz w:val="24"/>
-          <w:szCs w:val="24"/>
-        </w:rPr>
-      </w:pPr>
-    </w:p>
-    <w:p>
-      <w:pPr>
-        <w:spacing w:line="360" w:lineRule="auto"/>
-        <w:jc w:val="both"/>
-        <w:rPr>
-          <w:rFonts w:asciiTheme="majorBidi" w:hAnsiTheme="majorBidi" w:cstheme="majorBidi"/>
-          <w:sz w:val="24"/>
-          <w:szCs w:val="24"/>
-        </w:rPr>
-      </w:pPr>
+        <w:t xml:space="preserve">. </w:t>
+      </w:r>
+      <w:proofErr w:type="spellStart"/>
+      <w:r>
+        <w:rPr>
+          <w:rFonts w:asciiTheme="majorBidi" w:hAnsiTheme="majorBidi" w:cstheme="majorBidi"/>
+          <w:sz w:val="24"/>
+          <w:szCs w:val="24"/>
+        </w:rPr>
+        <w:t>Dengan</w:t>
+      </w:r>
+      <w:proofErr w:type="spellEnd"/>
+      <w:r>
+        <w:rPr>
+          <w:rFonts w:asciiTheme="majorBidi" w:hAnsiTheme="majorBidi" w:cstheme="majorBidi"/>
+          <w:sz w:val="24"/>
+          <w:szCs w:val="24"/>
+        </w:rPr>
+        <w:t xml:space="preserve"> </w:t>
+      </w:r>
+      <w:proofErr w:type="spellStart"/>
+      <w:r>
+        <w:rPr>
+          <w:rFonts w:asciiTheme="majorBidi" w:hAnsiTheme="majorBidi" w:cstheme="majorBidi"/>
+          <w:sz w:val="24"/>
+          <w:szCs w:val="24"/>
+        </w:rPr>
+        <w:t>fitur</w:t>
+      </w:r>
+      <w:proofErr w:type="spellEnd"/>
+      <w:r>
+        <w:rPr>
+          <w:rFonts w:asciiTheme="majorBidi" w:hAnsiTheme="majorBidi" w:cstheme="majorBidi"/>
+          <w:sz w:val="24"/>
+          <w:szCs w:val="24"/>
+        </w:rPr>
+        <w:t xml:space="preserve"> </w:t>
+      </w:r>
+      <w:proofErr w:type="spellStart"/>
+      <w:r>
+        <w:rPr>
+          <w:rFonts w:asciiTheme="majorBidi" w:hAnsiTheme="majorBidi" w:cstheme="majorBidi"/>
+          <w:sz w:val="24"/>
+          <w:szCs w:val="24"/>
+        </w:rPr>
+        <w:t>notifikasi</w:t>
+      </w:r>
+      <w:proofErr w:type="spellEnd"/>
+      <w:r>
+        <w:rPr>
+          <w:rFonts w:asciiTheme="majorBidi" w:hAnsiTheme="majorBidi" w:cstheme="majorBidi"/>
+          <w:sz w:val="24"/>
+          <w:szCs w:val="24"/>
+        </w:rPr>
+        <w:t xml:space="preserve"> </w:t>
+      </w:r>
+      <w:proofErr w:type="spellStart"/>
+      <w:r>
+        <w:rPr>
+          <w:rFonts w:asciiTheme="majorBidi" w:hAnsiTheme="majorBidi" w:cstheme="majorBidi"/>
+          <w:sz w:val="24"/>
+          <w:szCs w:val="24"/>
+        </w:rPr>
+        <w:t>ke</w:t>
+      </w:r>
+      <w:proofErr w:type="spellEnd"/>
+      <w:r>
+        <w:rPr>
+          <w:rFonts w:asciiTheme="majorBidi" w:hAnsiTheme="majorBidi" w:cstheme="majorBidi"/>
+          <w:sz w:val="24"/>
+          <w:szCs w:val="24"/>
+        </w:rPr>
+        <w:t xml:space="preserve"> orang </w:t>
+      </w:r>
+      <w:proofErr w:type="spellStart"/>
+      <w:r>
+        <w:rPr>
+          <w:rFonts w:asciiTheme="majorBidi" w:hAnsiTheme="majorBidi" w:cstheme="majorBidi"/>
+          <w:sz w:val="24"/>
+          <w:szCs w:val="24"/>
+        </w:rPr>
+        <w:t>tua</w:t>
+      </w:r>
+      <w:proofErr w:type="spellEnd"/>
+      <w:r>
+        <w:rPr>
+          <w:rFonts w:asciiTheme="majorBidi" w:hAnsiTheme="majorBidi" w:cstheme="majorBidi"/>
+          <w:sz w:val="24"/>
+          <w:szCs w:val="24"/>
+        </w:rPr>
+        <w:t xml:space="preserve"> dan </w:t>
+      </w:r>
+      <w:proofErr w:type="spellStart"/>
+      <w:r>
+        <w:rPr>
+          <w:rFonts w:asciiTheme="majorBidi" w:hAnsiTheme="majorBidi" w:cstheme="majorBidi"/>
+          <w:sz w:val="24"/>
+          <w:szCs w:val="24"/>
+        </w:rPr>
+        <w:t>integrasi</w:t>
+      </w:r>
+      <w:proofErr w:type="spellEnd"/>
+      <w:r>
+        <w:rPr>
+          <w:rFonts w:asciiTheme="majorBidi" w:hAnsiTheme="majorBidi" w:cstheme="majorBidi"/>
+          <w:sz w:val="24"/>
+          <w:szCs w:val="24"/>
+        </w:rPr>
+        <w:t xml:space="preserve"> </w:t>
+      </w:r>
+      <w:proofErr w:type="spellStart"/>
+      <w:r>
+        <w:rPr>
+          <w:rFonts w:asciiTheme="majorBidi" w:hAnsiTheme="majorBidi" w:cstheme="majorBidi"/>
+          <w:sz w:val="24"/>
+          <w:szCs w:val="24"/>
+        </w:rPr>
+        <w:t>ke</w:t>
+      </w:r>
+      <w:proofErr w:type="spellEnd"/>
+      <w:r>
+        <w:rPr>
+          <w:rFonts w:asciiTheme="majorBidi" w:hAnsiTheme="majorBidi" w:cstheme="majorBidi"/>
+          <w:sz w:val="24"/>
+          <w:szCs w:val="24"/>
+        </w:rPr>
+        <w:t xml:space="preserve"> </w:t>
+      </w:r>
+      <w:proofErr w:type="spellStart"/>
+      <w:r>
+        <w:rPr>
+          <w:rFonts w:asciiTheme="majorBidi" w:hAnsiTheme="majorBidi" w:cstheme="majorBidi"/>
+          <w:sz w:val="24"/>
+          <w:szCs w:val="24"/>
+        </w:rPr>
+        <w:t>sistem</w:t>
+      </w:r>
+      <w:proofErr w:type="spellEnd"/>
+      <w:r>
+        <w:rPr>
+          <w:rFonts w:asciiTheme="majorBidi" w:hAnsiTheme="majorBidi" w:cstheme="majorBidi"/>
+          <w:sz w:val="24"/>
+          <w:szCs w:val="24"/>
+        </w:rPr>
+        <w:t xml:space="preserve"> </w:t>
+      </w:r>
+      <w:proofErr w:type="spellStart"/>
+      <w:r>
+        <w:rPr>
+          <w:rFonts w:asciiTheme="majorBidi" w:hAnsiTheme="majorBidi" w:cstheme="majorBidi"/>
+          <w:sz w:val="24"/>
+          <w:szCs w:val="24"/>
+        </w:rPr>
+        <w:t>sekolah</w:t>
+      </w:r>
+      <w:proofErr w:type="spellEnd"/>
+      <w:r>
+        <w:rPr>
+          <w:rFonts w:asciiTheme="majorBidi" w:hAnsiTheme="majorBidi" w:cstheme="majorBidi"/>
+          <w:sz w:val="24"/>
+          <w:szCs w:val="24"/>
+        </w:rPr>
+        <w:t xml:space="preserve">, </w:t>
+      </w:r>
+      <w:proofErr w:type="spellStart"/>
+      <w:r>
+        <w:rPr>
+          <w:rFonts w:asciiTheme="majorBidi" w:hAnsiTheme="majorBidi" w:cstheme="majorBidi"/>
+          <w:sz w:val="24"/>
+          <w:szCs w:val="24"/>
+        </w:rPr>
+        <w:t>absensi</w:t>
+      </w:r>
+      <w:proofErr w:type="spellEnd"/>
+      <w:r>
+        <w:rPr>
+          <w:rFonts w:asciiTheme="majorBidi" w:hAnsiTheme="majorBidi" w:cstheme="majorBidi"/>
+          <w:sz w:val="24"/>
+          <w:szCs w:val="24"/>
+        </w:rPr>
+        <w:t xml:space="preserve"> </w:t>
+      </w:r>
+      <w:proofErr w:type="spellStart"/>
+      <w:r>
+        <w:rPr>
+          <w:rFonts w:asciiTheme="majorBidi" w:hAnsiTheme="majorBidi" w:cstheme="majorBidi"/>
+          <w:sz w:val="24"/>
+          <w:szCs w:val="24"/>
+        </w:rPr>
+        <w:t>menjadi</w:t>
+      </w:r>
+      <w:proofErr w:type="spellEnd"/>
+      <w:r>
+        <w:rPr>
+          <w:rFonts w:asciiTheme="majorBidi" w:hAnsiTheme="majorBidi" w:cstheme="majorBidi"/>
+          <w:sz w:val="24"/>
+          <w:szCs w:val="24"/>
+        </w:rPr>
+        <w:t xml:space="preserve"> </w:t>
+      </w:r>
+      <w:proofErr w:type="spellStart"/>
+      <w:r>
+        <w:rPr>
+          <w:rFonts w:asciiTheme="majorBidi" w:hAnsiTheme="majorBidi" w:cstheme="majorBidi"/>
+          <w:sz w:val="24"/>
+          <w:szCs w:val="24"/>
+        </w:rPr>
+        <w:t>lebih</w:t>
+      </w:r>
+      <w:proofErr w:type="spellEnd"/>
+      <w:r>
+        <w:rPr>
+          <w:rFonts w:asciiTheme="majorBidi" w:hAnsiTheme="majorBidi" w:cstheme="majorBidi"/>
+          <w:sz w:val="24"/>
+          <w:szCs w:val="24"/>
+        </w:rPr>
+        <w:t xml:space="preserve"> </w:t>
+      </w:r>
+      <w:proofErr w:type="spellStart"/>
+      <w:r>
+        <w:rPr>
+          <w:rFonts w:asciiTheme="majorBidi" w:hAnsiTheme="majorBidi" w:cstheme="majorBidi"/>
+          <w:sz w:val="24"/>
+          <w:szCs w:val="24"/>
+        </w:rPr>
+        <w:t>mudah</w:t>
+      </w:r>
+      <w:proofErr w:type="spellEnd"/>
+      <w:r>
+        <w:rPr>
+          <w:rFonts w:asciiTheme="majorBidi" w:hAnsiTheme="majorBidi" w:cstheme="majorBidi"/>
+          <w:sz w:val="24"/>
+          <w:szCs w:val="24"/>
+        </w:rPr>
+        <w:t xml:space="preserve">, </w:t>
+      </w:r>
+      <w:proofErr w:type="spellStart"/>
+      <w:r>
+        <w:rPr>
+          <w:rFonts w:asciiTheme="majorBidi" w:hAnsiTheme="majorBidi" w:cstheme="majorBidi"/>
+          <w:sz w:val="24"/>
+          <w:szCs w:val="24"/>
+        </w:rPr>
+        <w:t>transparan</w:t>
+      </w:r>
+      <w:proofErr w:type="spellEnd"/>
+      <w:r>
+        <w:rPr>
+          <w:rFonts w:asciiTheme="majorBidi" w:hAnsiTheme="majorBidi" w:cstheme="majorBidi"/>
+          <w:sz w:val="24"/>
+          <w:szCs w:val="24"/>
+        </w:rPr>
+        <w:t xml:space="preserve">, dan </w:t>
+      </w:r>
+      <w:proofErr w:type="spellStart"/>
+      <w:r>
+        <w:rPr>
+          <w:rFonts w:asciiTheme="majorBidi" w:hAnsiTheme="majorBidi" w:cstheme="majorBidi"/>
+          <w:sz w:val="24"/>
+          <w:szCs w:val="24"/>
+        </w:rPr>
+        <w:t>terkelola</w:t>
+      </w:r>
+      <w:proofErr w:type="spellEnd"/>
+      <w:r>
+        <w:rPr>
+          <w:rFonts w:asciiTheme="majorBidi" w:hAnsiTheme="majorBidi" w:cstheme="majorBidi"/>
+          <w:sz w:val="24"/>
+          <w:szCs w:val="24"/>
+        </w:rPr>
+        <w:t xml:space="preserve"> </w:t>
+      </w:r>
+      <w:proofErr w:type="spellStart"/>
+      <w:r>
+        <w:rPr>
+          <w:rFonts w:asciiTheme="majorBidi" w:hAnsiTheme="majorBidi" w:cstheme="majorBidi"/>
+          <w:sz w:val="24"/>
+          <w:szCs w:val="24"/>
+        </w:rPr>
+        <w:t>dengan</w:t>
+      </w:r>
+      <w:proofErr w:type="spellEnd"/>
+      <w:r>
+        <w:rPr>
+          <w:rFonts w:asciiTheme="majorBidi" w:hAnsiTheme="majorBidi" w:cstheme="majorBidi"/>
+          <w:sz w:val="24"/>
+          <w:szCs w:val="24"/>
+        </w:rPr>
+        <w:t xml:space="preserve"> </w:t>
+      </w:r>
+      <w:proofErr w:type="spellStart"/>
+      <w:r>
+        <w:rPr>
+          <w:rFonts w:asciiTheme="majorBidi" w:hAnsiTheme="majorBidi" w:cstheme="majorBidi"/>
+          <w:sz w:val="24"/>
+          <w:szCs w:val="24"/>
+        </w:rPr>
+        <w:t>baik</w:t>
+      </w:r>
+      <w:proofErr w:type="spellEnd"/>
+      <w:r>
+        <w:rPr>
+          <w:rFonts w:asciiTheme="majorBidi" w:hAnsiTheme="majorBidi" w:cstheme="majorBidi"/>
+          <w:sz w:val="24"/>
+          <w:szCs w:val="24"/>
+        </w:rPr>
+        <w:t>.</w:t>
+      </w:r>
     </w:p>
     <w:sectPr>
       <w:footerReference w:type="default" r:id="rId8"/>

</xml_diff>